<commit_message>
Diagrama: Caso Uso, Classes
</commit_message>
<xml_diff>
--- a/Modelo-Documento-Requisitos.docx
+++ b/Modelo-Documento-Requisitos.docx
@@ -2108,7 +2108,7 @@
               </wp:inline>
             </w:drawing>
           </mc:Choice>
-          <mc:Fallback xmlns:mv="urn:schemas-microsoft-com:mac:vml" xmlns:mo="http://schemas.microsoft.com/office/mac/office/2008/main">
+          <mc:Fallback xmlns:mo="http://schemas.microsoft.com/office/mac/office/2008/main" xmlns:mv="urn:schemas-microsoft-com:mac:vml">
             <w:pict>
               <v:group w14:anchorId="039C3E64" id="Group_x0020_10" o:spid="_x0000_s1026" style="width:434.95pt;height:2.2pt;mso-position-horizontal-relative:char;mso-position-vertical-relative:line" coordsize="8699,44" o:gfxdata="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">
                 <v:line id="Line_x0020_11" o:spid="_x0000_s1027" style="position:absolute;visibility:visible;mso-wrap-style:square" from="0,22" to="8699,22" o:connectortype="straight" o:gfxdata="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" strokecolor="#1f487c" strokeweight="2.16pt"/>
@@ -2389,7 +2389,7 @@
               </wp:inline>
             </w:drawing>
           </mc:Choice>
-          <mc:Fallback xmlns:mv="urn:schemas-microsoft-com:mac:vml" xmlns:mo="http://schemas.microsoft.com/office/mac/office/2008/main">
+          <mc:Fallback xmlns:mo="http://schemas.microsoft.com/office/mac/office/2008/main" xmlns:mv="urn:schemas-microsoft-com:mac:vml">
             <w:pict>
               <v:group w14:anchorId="1E75BFC5" id="Group_x0020_8" o:spid="_x0000_s1026" style="width:434.95pt;height:2.2pt;mso-position-horizontal-relative:char;mso-position-vertical-relative:line" coordsize="8699,44" o:gfxdata="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">
                 <v:line id="Line_x0020_9" o:spid="_x0000_s1027" style="position:absolute;visibility:visible;mso-wrap-style:square" from="0,22" to="8699,22" o:connectortype="straight" o:gfxdata="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" strokecolor="#1f487c" strokeweight="2.16pt"/>
@@ -2494,6 +2494,24 @@
           <w:sz w:val="18"/>
           <w:szCs w:val="18"/>
         </w:rPr>
+        <w:tab/>
+      </w:r>
+      <w:r>
+        <w:rPr>
+          <w:rFonts w:ascii="Verdana" w:hAnsi="Verdana"/>
+          <w:b w:val="0"/>
+          <w:sz w:val="18"/>
+          <w:szCs w:val="18"/>
+        </w:rPr>
+        <w:tab/>
+      </w:r>
+      <w:r>
+        <w:rPr>
+          <w:rFonts w:ascii="Verdana" w:hAnsi="Verdana"/>
+          <w:b w:val="0"/>
+          <w:sz w:val="18"/>
+          <w:szCs w:val="18"/>
+        </w:rPr>
         <w:t>Atualmente o cliente oferece e divulga seus pacotes de viagens através de panfletos, que além de ter o alcance reduzido, gera custos de impressão e distribuição.</w:t>
       </w:r>
     </w:p>
@@ -2515,8 +2533,6 @@
           <w:sz w:val="19"/>
         </w:rPr>
       </w:pPr>
-      <w:bookmarkStart w:id="5" w:name="_GoBack"/>
-      <w:bookmarkEnd w:id="5"/>
     </w:p>
     <w:p>
       <w:pPr>
@@ -2530,8 +2546,8 @@
           <w:tab w:val="left" w:pos="1000"/>
         </w:tabs>
       </w:pPr>
-      <w:bookmarkStart w:id="6" w:name="_bookmark5"/>
-      <w:bookmarkEnd w:id="6"/>
+      <w:bookmarkStart w:id="5" w:name="_bookmark5"/>
+      <w:bookmarkEnd w:id="5"/>
       <w:r>
         <w:rPr>
           <w:color w:val="003366"/>
@@ -2681,6 +2697,12 @@
                 <w:sz w:val="20"/>
               </w:rPr>
             </w:pPr>
+            <w:r>
+              <w:rPr>
+                <w:sz w:val="20"/>
+              </w:rPr>
+              <w:t>1</w:t>
+            </w:r>
           </w:p>
         </w:tc>
         <w:tc>
@@ -2695,6 +2717,12 @@
                 <w:sz w:val="20"/>
               </w:rPr>
             </w:pPr>
+            <w:r>
+              <w:rPr>
+                <w:sz w:val="20"/>
+              </w:rPr>
+              <w:t>App</w:t>
+            </w:r>
           </w:p>
         </w:tc>
         <w:tc>
@@ -2711,6 +2739,12 @@
                 <w:sz w:val="20"/>
               </w:rPr>
             </w:pPr>
+            <w:r>
+              <w:rPr>
+                <w:sz w:val="20"/>
+              </w:rPr>
+              <w:t>Será desenvolvido o aplicativo mobiel capaz de atender aos sistemas operacionais Android, Ios</w:t>
+            </w:r>
           </w:p>
         </w:tc>
       </w:tr>
@@ -2729,6 +2763,12 @@
                 <w:sz w:val="20"/>
               </w:rPr>
             </w:pPr>
+            <w:r>
+              <w:rPr>
+                <w:sz w:val="20"/>
+              </w:rPr>
+              <w:t>2</w:t>
+            </w:r>
           </w:p>
         </w:tc>
         <w:tc>
@@ -2742,6 +2782,12 @@
                 <w:sz w:val="20"/>
               </w:rPr>
             </w:pPr>
+            <w:r>
+              <w:rPr>
+                <w:sz w:val="20"/>
+              </w:rPr>
+              <w:t>Web</w:t>
+            </w:r>
           </w:p>
         </w:tc>
         <w:tc>
@@ -2757,6 +2803,12 @@
                 <w:sz w:val="20"/>
               </w:rPr>
             </w:pPr>
+            <w:r>
+              <w:rPr>
+                <w:sz w:val="20"/>
+              </w:rPr>
+              <w:t>Será desenvolvido um sistema web para gerencia o aplicativo que possibilita o gerenciamento de pacotes, cocmo cadastrar, editar pacotes</w:t>
+            </w:r>
           </w:p>
         </w:tc>
       </w:tr>
@@ -2775,6 +2827,12 @@
                 <w:sz w:val="20"/>
               </w:rPr>
             </w:pPr>
+            <w:r>
+              <w:rPr>
+                <w:sz w:val="20"/>
+              </w:rPr>
+              <w:t>3</w:t>
+            </w:r>
           </w:p>
         </w:tc>
         <w:tc>
@@ -2788,6 +2846,12 @@
                 <w:sz w:val="20"/>
               </w:rPr>
             </w:pPr>
+            <w:r>
+              <w:rPr>
+                <w:sz w:val="20"/>
+              </w:rPr>
+              <w:t>Api</w:t>
+            </w:r>
           </w:p>
         </w:tc>
         <w:tc>
@@ -2803,6 +2867,12 @@
                 <w:sz w:val="20"/>
               </w:rPr>
             </w:pPr>
+            <w:r>
+              <w:rPr>
+                <w:sz w:val="20"/>
+              </w:rPr>
+              <w:t>Responsável pela integração entre o aplicativo e o sistema Web</w:t>
+            </w:r>
           </w:p>
         </w:tc>
       </w:tr>
@@ -2845,8 +2915,8 @@
         </w:tabs>
         <w:spacing w:before="100"/>
       </w:pPr>
-      <w:bookmarkStart w:id="7" w:name="_bookmark6"/>
-      <w:bookmarkEnd w:id="7"/>
+      <w:bookmarkStart w:id="6" w:name="_bookmark6"/>
+      <w:bookmarkEnd w:id="6"/>
       <w:r>
         <w:rPr>
           <w:color w:val="003366"/>
@@ -2858,6 +2928,65 @@
       <w:pPr>
         <w:pStyle w:val="Corpodetexto"/>
         <w:spacing w:before="8" w:after="1"/>
+        <w:rPr>
+          <w:b/>
+          <w:sz w:val="17"/>
+        </w:rPr>
+      </w:pPr>
+    </w:p>
+    <w:p>
+      <w:pPr>
+        <w:pStyle w:val="Corpodetexto"/>
+        <w:spacing w:before="8" w:after="1"/>
+        <w:ind w:left="720"/>
+      </w:pPr>
+      <w:r>
+        <w:t>O aplicatiovo possui dois tipos de atores, são eles:</w:t>
+      </w:r>
+    </w:p>
+    <w:p>
+      <w:pPr>
+        <w:pStyle w:val="Corpodetexto"/>
+        <w:numPr>
+          <w:ilvl w:val="0"/>
+          <w:numId w:val="4"/>
+        </w:numPr>
+        <w:spacing w:before="8" w:after="1"/>
+        <w:rPr>
+          <w:sz w:val="17"/>
+        </w:rPr>
+      </w:pPr>
+      <w:r>
+        <w:rPr>
+          <w:sz w:val="17"/>
+        </w:rPr>
+        <w:t>Usuário Administrador</w:t>
+      </w:r>
+    </w:p>
+    <w:p>
+      <w:pPr>
+        <w:pStyle w:val="Corpodetexto"/>
+        <w:numPr>
+          <w:ilvl w:val="0"/>
+          <w:numId w:val="4"/>
+        </w:numPr>
+        <w:spacing w:before="8" w:after="1"/>
+        <w:rPr>
+          <w:sz w:val="17"/>
+        </w:rPr>
+      </w:pPr>
+      <w:r>
+        <w:rPr>
+          <w:sz w:val="17"/>
+        </w:rPr>
+        <w:t>Usuário Comum</w:t>
+      </w:r>
+    </w:p>
+    <w:p>
+      <w:pPr>
+        <w:pStyle w:val="Corpodetexto"/>
+        <w:spacing w:before="8" w:after="1"/>
+        <w:ind w:left="720"/>
         <w:rPr>
           <w:b/>
           <w:sz w:val="17"/>
@@ -2997,6 +3126,13 @@
                 <w:sz w:val="20"/>
               </w:rPr>
             </w:pPr>
+            <w:r>
+              <w:rPr>
+                <w:rFonts w:ascii="Tahoma"/>
+                <w:sz w:val="20"/>
+              </w:rPr>
+              <w:t>1</w:t>
+            </w:r>
           </w:p>
         </w:tc>
         <w:tc>
@@ -3014,23 +3150,38 @@
                 <w:sz w:val="21"/>
               </w:rPr>
             </w:pPr>
-          </w:p>
-        </w:tc>
-        <w:tc>
-          <w:tcPr>
-            <w:tcW w:w="6245" w:type="dxa"/>
-          </w:tcPr>
-          <w:p>
-            <w:pPr>
-              <w:pStyle w:val="TableParagraph"/>
-              <w:spacing w:before="66" w:line="228" w:lineRule="auto"/>
-              <w:ind w:left="108" w:right="178"/>
+            <w:r>
               <w:rPr>
                 <w:rFonts w:ascii="Tahoma" w:hAnsi="Tahoma"/>
                 <w:i/>
                 <w:sz w:val="21"/>
               </w:rPr>
-            </w:pPr>
+              <w:t>Admin</w:t>
+            </w:r>
+          </w:p>
+        </w:tc>
+        <w:tc>
+          <w:tcPr>
+            <w:tcW w:w="6245" w:type="dxa"/>
+          </w:tcPr>
+          <w:p>
+            <w:pPr>
+              <w:pStyle w:val="TableParagraph"/>
+              <w:spacing w:before="66" w:line="228" w:lineRule="auto"/>
+              <w:ind w:left="108" w:right="178"/>
+              <w:rPr>
+                <w:rFonts w:ascii="Tahoma" w:hAnsi="Tahoma"/>
+                <w:sz w:val="21"/>
+              </w:rPr>
+            </w:pPr>
+            <w:r>
+              <w:rPr>
+                <w:rFonts w:ascii="Tahoma" w:hAnsi="Tahoma"/>
+                <w:i/>
+                <w:sz w:val="21"/>
+              </w:rPr>
+              <w:t xml:space="preserve"> Possui acesso as funcionalidades de visualização, cadastro e edição de pacotes.</w:t>
+            </w:r>
           </w:p>
         </w:tc>
       </w:tr>
@@ -3051,6 +3202,13 @@
                 <w:sz w:val="20"/>
               </w:rPr>
             </w:pPr>
+            <w:r>
+              <w:rPr>
+                <w:rFonts w:ascii="Tahoma"/>
+                <w:sz w:val="20"/>
+              </w:rPr>
+              <w:t>2</w:t>
+            </w:r>
           </w:p>
         </w:tc>
         <w:tc>
@@ -3068,23 +3226,39 @@
                 <w:sz w:val="21"/>
               </w:rPr>
             </w:pPr>
-          </w:p>
-        </w:tc>
-        <w:tc>
-          <w:tcPr>
-            <w:tcW w:w="6245" w:type="dxa"/>
-          </w:tcPr>
-          <w:p>
-            <w:pPr>
-              <w:pStyle w:val="TableParagraph"/>
-              <w:spacing w:before="49"/>
-              <w:ind w:left="108"/>
+            <w:r>
               <w:rPr>
                 <w:rFonts w:ascii="Tahoma" w:hAnsi="Tahoma"/>
                 <w:i/>
                 <w:sz w:val="21"/>
               </w:rPr>
-            </w:pPr>
+              <w:t>Usuário Comum</w:t>
+            </w:r>
+          </w:p>
+        </w:tc>
+        <w:tc>
+          <w:tcPr>
+            <w:tcW w:w="6245" w:type="dxa"/>
+          </w:tcPr>
+          <w:p>
+            <w:pPr>
+              <w:pStyle w:val="TableParagraph"/>
+              <w:spacing w:before="49"/>
+              <w:ind w:left="108"/>
+              <w:rPr>
+                <w:rFonts w:ascii="Tahoma" w:hAnsi="Tahoma"/>
+                <w:i/>
+                <w:sz w:val="21"/>
+              </w:rPr>
+            </w:pPr>
+            <w:r>
+              <w:rPr>
+                <w:rFonts w:ascii="Tahoma" w:hAnsi="Tahoma"/>
+                <w:i/>
+                <w:sz w:val="21"/>
+              </w:rPr>
+              <w:t>Possui acesso somente a visualização dos pacotes pelo aplicativo</w:t>
+            </w:r>
           </w:p>
         </w:tc>
       </w:tr>
@@ -3111,8 +3285,8 @@
           <w:tab w:val="left" w:pos="1000"/>
         </w:tabs>
       </w:pPr>
-      <w:bookmarkStart w:id="8" w:name="_bookmark7"/>
-      <w:bookmarkEnd w:id="8"/>
+      <w:bookmarkStart w:id="7" w:name="_bookmark7"/>
+      <w:bookmarkEnd w:id="7"/>
       <w:r>
         <w:rPr>
           <w:color w:val="003366"/>
@@ -3124,10 +3298,33 @@
       <w:pPr>
         <w:pStyle w:val="Corpodetexto"/>
         <w:spacing w:before="3"/>
+        <w:ind w:left="572"/>
         <w:rPr>
           <w:sz w:val="18"/>
         </w:rPr>
       </w:pPr>
+      <w:r>
+        <w:rPr>
+          <w:sz w:val="18"/>
+        </w:rPr>
+        <w:t>É necessario a contratação de um serviço de hospedagem para a Api e Sistema Web.</w:t>
+      </w:r>
+    </w:p>
+    <w:p>
+      <w:pPr>
+        <w:pStyle w:val="Corpodetexto"/>
+        <w:spacing w:before="3"/>
+        <w:ind w:left="572"/>
+        <w:rPr>
+          <w:sz w:val="18"/>
+        </w:rPr>
+      </w:pPr>
+      <w:r>
+        <w:rPr>
+          <w:sz w:val="18"/>
+        </w:rPr>
+        <w:t>Ter um conta na App Store, Play Store</w:t>
+      </w:r>
     </w:p>
     <w:p>
       <w:pPr>
@@ -3151,8 +3348,8 @@
         <w:spacing w:before="100" w:after="19"/>
         <w:ind w:hanging="433"/>
       </w:pPr>
-      <w:bookmarkStart w:id="9" w:name="_bookmark8"/>
-      <w:bookmarkEnd w:id="9"/>
+      <w:bookmarkStart w:id="8" w:name="_bookmark8"/>
+      <w:bookmarkEnd w:id="8"/>
       <w:r>
         <w:rPr>
           <w:color w:val="1F487C"/>
@@ -3238,7 +3435,7 @@
               </wp:inline>
             </w:drawing>
           </mc:Choice>
-          <mc:Fallback xmlns:mv="urn:schemas-microsoft-com:mac:vml" xmlns:mo="http://schemas.microsoft.com/office/mac/office/2008/main">
+          <mc:Fallback xmlns:mo="http://schemas.microsoft.com/office/mac/office/2008/main" xmlns:mv="urn:schemas-microsoft-com:mac:vml">
             <w:pict>
               <v:group w14:anchorId="1451D065" id="Group_x0020_6" o:spid="_x0000_s1026" style="width:434.95pt;height:2.2pt;mso-position-horizontal-relative:char;mso-position-vertical-relative:line" coordsize="8699,44" o:gfxdata="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">
                 <v:line id="Line_x0020_7" o:spid="_x0000_s1027" style="position:absolute;visibility:visible;mso-wrap-style:square" from="0,22" to="8699,22" o:connectortype="straight" o:gfxdata="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" strokecolor="#1f487c" strokeweight="2.16pt"/>
@@ -3273,8 +3470,8 @@
         <w:spacing w:before="100"/>
         <w:ind w:left="858" w:hanging="718"/>
       </w:pPr>
-      <w:bookmarkStart w:id="10" w:name="_bookmark9"/>
-      <w:bookmarkEnd w:id="10"/>
+      <w:bookmarkStart w:id="9" w:name="_bookmark9"/>
+      <w:bookmarkEnd w:id="9"/>
       <w:r>
         <w:rPr>
           <w:color w:val="003366"/>
@@ -3462,6 +3659,12 @@
                 <w:sz w:val="20"/>
               </w:rPr>
             </w:pPr>
+            <w:r>
+              <w:rPr>
+                <w:sz w:val="20"/>
+              </w:rPr>
+              <w:t>RF001</w:t>
+            </w:r>
           </w:p>
         </w:tc>
         <w:tc>
@@ -3477,6 +3680,12 @@
                 <w:sz w:val="20"/>
               </w:rPr>
             </w:pPr>
+            <w:r>
+              <w:rPr>
+                <w:sz w:val="20"/>
+              </w:rPr>
+              <w:t>Listar Pacotes</w:t>
+            </w:r>
           </w:p>
         </w:tc>
         <w:tc>
@@ -3493,6 +3702,12 @@
                 <w:sz w:val="20"/>
               </w:rPr>
             </w:pPr>
+            <w:r>
+              <w:rPr>
+                <w:sz w:val="20"/>
+              </w:rPr>
+              <w:t>App, Web</w:t>
+            </w:r>
           </w:p>
         </w:tc>
       </w:tr>
@@ -3512,6 +3727,18 @@
                 <w:sz w:val="20"/>
               </w:rPr>
             </w:pPr>
+            <w:r>
+              <w:rPr>
+                <w:sz w:val="20"/>
+              </w:rPr>
+              <w:t>RF00</w:t>
+            </w:r>
+            <w:r>
+              <w:rPr>
+                <w:sz w:val="20"/>
+              </w:rPr>
+              <w:t>2</w:t>
+            </w:r>
           </w:p>
         </w:tc>
         <w:tc>
@@ -3527,6 +3754,12 @@
                 <w:sz w:val="20"/>
               </w:rPr>
             </w:pPr>
+            <w:r>
+              <w:rPr>
+                <w:sz w:val="20"/>
+              </w:rPr>
+              <w:t>Cadastrar Pacotes</w:t>
+            </w:r>
           </w:p>
         </w:tc>
         <w:tc>
@@ -3543,6 +3776,12 @@
                 <w:sz w:val="20"/>
               </w:rPr>
             </w:pPr>
+            <w:r>
+              <w:rPr>
+                <w:sz w:val="20"/>
+              </w:rPr>
+              <w:t>Web</w:t>
+            </w:r>
           </w:p>
         </w:tc>
       </w:tr>
@@ -3562,6 +3801,18 @@
                 <w:sz w:val="20"/>
               </w:rPr>
             </w:pPr>
+            <w:r>
+              <w:rPr>
+                <w:sz w:val="20"/>
+              </w:rPr>
+              <w:t>RF00</w:t>
+            </w:r>
+            <w:r>
+              <w:rPr>
+                <w:sz w:val="20"/>
+              </w:rPr>
+              <w:t>3</w:t>
+            </w:r>
           </w:p>
         </w:tc>
         <w:tc>
@@ -3578,6 +3829,12 @@
                 <w:sz w:val="20"/>
               </w:rPr>
             </w:pPr>
+            <w:r>
+              <w:rPr>
+                <w:sz w:val="20"/>
+              </w:rPr>
+              <w:t>Editar Pacotes</w:t>
+            </w:r>
           </w:p>
         </w:tc>
         <w:tc>
@@ -3594,6 +3851,12 @@
                 <w:sz w:val="20"/>
               </w:rPr>
             </w:pPr>
+            <w:r>
+              <w:rPr>
+                <w:sz w:val="20"/>
+              </w:rPr>
+              <w:t>Web</w:t>
+            </w:r>
           </w:p>
         </w:tc>
       </w:tr>
@@ -3613,6 +3876,18 @@
                 <w:sz w:val="20"/>
               </w:rPr>
             </w:pPr>
+            <w:r>
+              <w:rPr>
+                <w:sz w:val="20"/>
+              </w:rPr>
+              <w:t>RF00</w:t>
+            </w:r>
+            <w:r>
+              <w:rPr>
+                <w:sz w:val="20"/>
+              </w:rPr>
+              <w:t>4</w:t>
+            </w:r>
           </w:p>
         </w:tc>
         <w:tc>
@@ -3628,6 +3903,12 @@
                 <w:sz w:val="20"/>
               </w:rPr>
             </w:pPr>
+            <w:r>
+              <w:rPr>
+                <w:sz w:val="20"/>
+              </w:rPr>
+              <w:t>Efetuar Login</w:t>
+            </w:r>
           </w:p>
         </w:tc>
         <w:tc>
@@ -3644,6 +3925,12 @@
                 <w:sz w:val="20"/>
               </w:rPr>
             </w:pPr>
+            <w:r>
+              <w:rPr>
+                <w:sz w:val="20"/>
+              </w:rPr>
+              <w:t>Web</w:t>
+            </w:r>
           </w:p>
         </w:tc>
       </w:tr>
@@ -3663,6 +3950,18 @@
                 <w:sz w:val="20"/>
               </w:rPr>
             </w:pPr>
+            <w:r>
+              <w:rPr>
+                <w:sz w:val="20"/>
+              </w:rPr>
+              <w:t>RF00</w:t>
+            </w:r>
+            <w:r>
+              <w:rPr>
+                <w:sz w:val="20"/>
+              </w:rPr>
+              <w:t>5</w:t>
+            </w:r>
           </w:p>
         </w:tc>
         <w:tc>
@@ -3678,6 +3977,12 @@
                 <w:sz w:val="20"/>
               </w:rPr>
             </w:pPr>
+            <w:r>
+              <w:rPr>
+                <w:sz w:val="20"/>
+              </w:rPr>
+              <w:t>Detalhes do Pacote</w:t>
+            </w:r>
           </w:p>
         </w:tc>
         <w:tc>
@@ -3694,10 +3999,195 @@
                 <w:sz w:val="20"/>
               </w:rPr>
             </w:pPr>
+            <w:r>
+              <w:rPr>
+                <w:sz w:val="20"/>
+              </w:rPr>
+              <w:t>App</w:t>
+            </w:r>
           </w:p>
         </w:tc>
       </w:tr>
     </w:tbl>
+    <w:p>
+      <w:pPr>
+        <w:pStyle w:val="Corpodetexto"/>
+        <w:spacing w:before="11" w:after="1"/>
+        <w:rPr>
+          <w:rFonts w:ascii="Tahoma"/>
+          <w:b/>
+        </w:rPr>
+      </w:pPr>
+    </w:p>
+    <w:p>
+      <w:pPr>
+        <w:pStyle w:val="Corpodetexto"/>
+        <w:spacing w:before="11" w:after="1"/>
+        <w:rPr>
+          <w:rFonts w:ascii="Tahoma"/>
+          <w:b/>
+        </w:rPr>
+      </w:pPr>
+      <w:r>
+        <w:rPr>
+          <w:rFonts w:ascii="Tahoma"/>
+          <w:b/>
+        </w:rPr>
+        <w:t>RF001 : Listar pacotes</w:t>
+      </w:r>
+    </w:p>
+    <w:p>
+      <w:pPr>
+        <w:pStyle w:val="Corpodetexto"/>
+        <w:spacing w:before="11" w:after="1"/>
+      </w:pPr>
+      <w:r>
+        <w:rPr>
+          <w:rFonts w:ascii="Tahoma"/>
+          <w:b/>
+        </w:rPr>
+        <w:tab/>
+      </w:r>
+      <w:r>
+        <w:rPr>
+          <w:rFonts w:ascii="Tahoma"/>
+          <w:b/>
+        </w:rPr>
+        <w:tab/>
+        <w:t>Descri</w:t>
+      </w:r>
+      <w:r>
+        <w:rPr>
+          <w:rFonts w:ascii="Tahoma"/>
+          <w:b/>
+        </w:rPr>
+        <w:t>çã</w:t>
+      </w:r>
+      <w:r>
+        <w:rPr>
+          <w:rFonts w:ascii="Tahoma"/>
+          <w:b/>
+        </w:rPr>
+        <w:t xml:space="preserve">o: </w:t>
+      </w:r>
+      <w:r>
+        <w:t>Os pacotes de viagens devem estar sendo listados para o usuário</w:t>
+      </w:r>
+      <w:r>
+        <w:t xml:space="preserve"> mostrando informações básicas de cada pacote(Título, preço, data e imagem)</w:t>
+      </w:r>
+    </w:p>
+    <w:p>
+      <w:pPr>
+        <w:pStyle w:val="Corpodetexto"/>
+        <w:spacing w:before="11" w:after="1"/>
+      </w:pPr>
+      <w:r>
+        <w:tab/>
+      </w:r>
+      <w:r>
+        <w:tab/>
+      </w:r>
+      <w:r>
+        <w:rPr>
+          <w:b/>
+        </w:rPr>
+        <w:t>Entrada:</w:t>
+      </w:r>
+      <w:r>
+        <w:t xml:space="preserve"> </w:t>
+      </w:r>
+      <w:r>
+        <w:t>Nenhuma</w:t>
+      </w:r>
+    </w:p>
+    <w:p>
+      <w:pPr>
+        <w:rPr>
+          <w:sz w:val="20"/>
+        </w:rPr>
+      </w:pPr>
+      <w:r>
+        <w:rPr>
+          <w:sz w:val="20"/>
+        </w:rPr>
+        <w:tab/>
+      </w:r>
+      <w:r>
+        <w:rPr>
+          <w:sz w:val="20"/>
+        </w:rPr>
+        <w:tab/>
+      </w:r>
+      <w:r>
+        <w:rPr>
+          <w:b/>
+          <w:sz w:val="20"/>
+        </w:rPr>
+        <w:t>Processo:</w:t>
+      </w:r>
+      <w:r>
+        <w:rPr>
+          <w:sz w:val="20"/>
+        </w:rPr>
+        <w:t xml:space="preserve"> </w:t>
+      </w:r>
+      <w:r>
+        <w:rPr>
+          <w:sz w:val="20"/>
+        </w:rPr>
+        <w:t>Os pacotes exibidos serão resultados de uma consulta no banco de dados</w:t>
+      </w:r>
+    </w:p>
+    <w:p>
+      <w:pPr>
+        <w:rPr>
+          <w:sz w:val="20"/>
+        </w:rPr>
+      </w:pPr>
+      <w:r>
+        <w:rPr>
+          <w:sz w:val="20"/>
+        </w:rPr>
+        <w:tab/>
+      </w:r>
+      <w:r>
+        <w:rPr>
+          <w:sz w:val="20"/>
+        </w:rPr>
+        <w:tab/>
+      </w:r>
+      <w:r>
+        <w:rPr>
+          <w:b/>
+          <w:sz w:val="20"/>
+        </w:rPr>
+        <w:t>Saida:</w:t>
+      </w:r>
+      <w:r>
+        <w:rPr>
+          <w:sz w:val="20"/>
+        </w:rPr>
+        <w:t xml:space="preserve"> </w:t>
+      </w:r>
+      <w:r>
+        <w:rPr>
+          <w:sz w:val="20"/>
+          <w:szCs w:val="20"/>
+        </w:rPr>
+        <w:t>Título, preço, data e imagem</w:t>
+      </w:r>
+    </w:p>
+    <w:p>
+      <w:pPr>
+        <w:pStyle w:val="Corpodetexto"/>
+        <w:spacing w:before="11" w:after="1"/>
+        <w:rPr>
+          <w:rFonts w:ascii="Tahoma"/>
+          <w:b/>
+        </w:rPr>
+      </w:pPr>
+    </w:p>
     <w:p>
       <w:pPr>
         <w:pStyle w:val="Ttulo2"/>
@@ -3711,8 +4201,8 @@
         </w:tabs>
         <w:spacing w:before="237"/>
       </w:pPr>
-      <w:bookmarkStart w:id="11" w:name="_bookmark10"/>
-      <w:bookmarkEnd w:id="11"/>
+      <w:bookmarkStart w:id="10" w:name="_bookmark10"/>
+      <w:bookmarkEnd w:id="10"/>
       <w:r>
         <w:rPr>
           <w:color w:val="003366"/>
@@ -3875,6 +4365,30 @@
                 <w:sz w:val="20"/>
               </w:rPr>
             </w:pPr>
+            <w:r>
+              <w:rPr>
+                <w:sz w:val="20"/>
+              </w:rPr>
+              <w:t>R</w:t>
+            </w:r>
+            <w:r>
+              <w:rPr>
+                <w:sz w:val="20"/>
+              </w:rPr>
+              <w:t>N</w:t>
+            </w:r>
+            <w:r>
+              <w:rPr>
+                <w:sz w:val="20"/>
+              </w:rPr>
+              <w:t>F00</w:t>
+            </w:r>
+            <w:r>
+              <w:rPr>
+                <w:sz w:val="20"/>
+              </w:rPr>
+              <w:t>1</w:t>
+            </w:r>
           </w:p>
         </w:tc>
         <w:tc>
@@ -3890,6 +4404,12 @@
                 <w:sz w:val="20"/>
               </w:rPr>
             </w:pPr>
+            <w:r>
+              <w:rPr>
+                <w:sz w:val="20"/>
+              </w:rPr>
+              <w:t>Senha criptografada</w:t>
+            </w:r>
           </w:p>
         </w:tc>
         <w:tc>
@@ -3905,6 +4425,12 @@
                 <w:sz w:val="20"/>
               </w:rPr>
             </w:pPr>
+            <w:r>
+              <w:rPr>
+                <w:sz w:val="20"/>
+              </w:rPr>
+              <w:t>Segurança</w:t>
+            </w:r>
           </w:p>
         </w:tc>
       </w:tr>
@@ -3923,6 +4449,18 @@
                 <w:sz w:val="20"/>
               </w:rPr>
             </w:pPr>
+            <w:r>
+              <w:rPr>
+                <w:sz w:val="20"/>
+              </w:rPr>
+              <w:t>RNF00</w:t>
+            </w:r>
+            <w:r>
+              <w:rPr>
+                <w:sz w:val="20"/>
+              </w:rPr>
+              <w:t>2</w:t>
+            </w:r>
           </w:p>
         </w:tc>
         <w:tc>
@@ -3938,6 +4476,12 @@
                 <w:sz w:val="20"/>
               </w:rPr>
             </w:pPr>
+            <w:r>
+              <w:rPr>
+                <w:sz w:val="20"/>
+              </w:rPr>
+              <w:t>Indentidade visual</w:t>
+            </w:r>
           </w:p>
         </w:tc>
         <w:tc>
@@ -3947,11 +4491,20 @@
           <w:p>
             <w:pPr>
               <w:pStyle w:val="TableParagraph"/>
+              <w:tabs>
+                <w:tab w:val="left" w:pos="1212"/>
+              </w:tabs>
               <w:ind w:left="108"/>
               <w:rPr>
                 <w:sz w:val="20"/>
               </w:rPr>
             </w:pPr>
+            <w:r>
+              <w:rPr>
+                <w:sz w:val="20"/>
+              </w:rPr>
+              <w:t>Usabilidade</w:t>
+            </w:r>
           </w:p>
         </w:tc>
       </w:tr>
@@ -3970,6 +4523,18 @@
                 <w:sz w:val="20"/>
               </w:rPr>
             </w:pPr>
+            <w:r>
+              <w:rPr>
+                <w:sz w:val="20"/>
+              </w:rPr>
+              <w:t>RNF00</w:t>
+            </w:r>
+            <w:r>
+              <w:rPr>
+                <w:sz w:val="20"/>
+              </w:rPr>
+              <w:t>3</w:t>
+            </w:r>
           </w:p>
         </w:tc>
         <w:tc>
@@ -3985,6 +4550,12 @@
                 <w:sz w:val="20"/>
               </w:rPr>
             </w:pPr>
+            <w:r>
+              <w:rPr>
+                <w:sz w:val="20"/>
+              </w:rPr>
+              <w:t>Performancer(Bom, Bonito, Barato)</w:t>
+            </w:r>
           </w:p>
         </w:tc>
         <w:tc>
@@ -3997,8 +4568,15 @@
               <w:ind w:left="108"/>
               <w:rPr>
                 <w:sz w:val="20"/>
-              </w:rPr>
-            </w:pPr>
+                <w:u w:val="single"/>
+              </w:rPr>
+            </w:pPr>
+            <w:r>
+              <w:rPr>
+                <w:sz w:val="20"/>
+              </w:rPr>
+              <w:t>Usabilidade</w:t>
+            </w:r>
           </w:p>
         </w:tc>
       </w:tr>
@@ -4013,6 +4591,7 @@
           <w:p>
             <w:pPr>
               <w:pStyle w:val="TableParagraph"/>
+              <w:ind w:left="0"/>
               <w:rPr>
                 <w:w w:val="99"/>
                 <w:sz w:val="20"/>
@@ -4053,24 +4632,193 @@
     </w:tbl>
     <w:p>
       <w:pPr>
+        <w:pStyle w:val="Corpodetexto"/>
+        <w:spacing w:before="11" w:after="1"/>
+        <w:rPr>
+          <w:rFonts w:ascii="Tahoma"/>
+          <w:b/>
+        </w:rPr>
+      </w:pPr>
+    </w:p>
+    <w:p>
+      <w:pPr>
+        <w:pStyle w:val="Corpodetexto"/>
+        <w:spacing w:before="11" w:after="1"/>
+        <w:rPr>
+          <w:rFonts w:ascii="Tahoma"/>
+          <w:b/>
+        </w:rPr>
+      </w:pPr>
+      <w:r>
+        <w:rPr>
+          <w:rFonts w:ascii="Tahoma"/>
+          <w:b/>
+        </w:rPr>
+        <w:t>RNF01 : Senha criptografada</w:t>
+      </w:r>
+    </w:p>
+    <w:p>
+      <w:pPr>
+        <w:pStyle w:val="Corpodetexto"/>
+        <w:spacing w:before="11" w:after="1"/>
+      </w:pPr>
+      <w:r>
+        <w:rPr>
+          <w:rFonts w:ascii="Tahoma"/>
+          <w:b/>
+        </w:rPr>
+        <w:tab/>
+      </w:r>
+      <w:r>
+        <w:rPr>
+          <w:rFonts w:ascii="Tahoma"/>
+          <w:b/>
+        </w:rPr>
+        <w:tab/>
+        <w:t>Descri</w:t>
+      </w:r>
+      <w:r>
+        <w:rPr>
+          <w:rFonts w:ascii="Tahoma"/>
+          <w:b/>
+        </w:rPr>
+        <w:t>çã</w:t>
+      </w:r>
+      <w:r>
+        <w:rPr>
+          <w:rFonts w:ascii="Tahoma"/>
+          <w:b/>
+        </w:rPr>
+        <w:t xml:space="preserve">o: </w:t>
+      </w:r>
+      <w:r>
+        <w:t>A senha de login ao sistema deve possuir uma criptografia basica.</w:t>
+      </w:r>
+    </w:p>
+    <w:p>
+      <w:pPr>
+        <w:pStyle w:val="Corpodetexto"/>
+        <w:spacing w:before="11" w:after="1"/>
+      </w:pPr>
+      <w:r>
+        <w:tab/>
+      </w:r>
+      <w:r>
+        <w:tab/>
+      </w:r>
+      <w:r>
+        <w:rPr>
+          <w:b/>
+        </w:rPr>
+        <w:t>Entrada:</w:t>
+      </w:r>
+      <w:r>
+        <w:t xml:space="preserve"> Senha</w:t>
+      </w:r>
+    </w:p>
+    <w:p>
+      <w:pPr>
         <w:rPr>
           <w:sz w:val="20"/>
         </w:rPr>
-        <w:sectPr>
-          <w:pgSz w:w="12240" w:h="15840"/>
-          <w:pgMar w:top="1120" w:right="1380" w:bottom="1020" w:left="1660" w:header="914" w:footer="836" w:gutter="0"/>
-          <w:cols w:space="720"/>
-        </w:sectPr>
-      </w:pPr>
-    </w:p>
-    <w:p>
-      <w:pPr>
-        <w:pStyle w:val="Corpodetexto"/>
-        <w:spacing w:before="5"/>
-        <w:rPr>
-          <w:rFonts w:ascii="Tahoma"/>
-          <w:b/>
-          <w:sz w:val="18"/>
+      </w:pPr>
+      <w:r>
+        <w:rPr>
+          <w:sz w:val="20"/>
+        </w:rPr>
+        <w:tab/>
+      </w:r>
+      <w:r>
+        <w:rPr>
+          <w:sz w:val="20"/>
+        </w:rPr>
+        <w:tab/>
+      </w:r>
+      <w:r>
+        <w:rPr>
+          <w:b/>
+          <w:sz w:val="20"/>
+        </w:rPr>
+        <w:t>Processo:</w:t>
+      </w:r>
+      <w:r>
+        <w:rPr>
+          <w:sz w:val="20"/>
+        </w:rPr>
+        <w:t xml:space="preserve"> Usar criptografiade nível básico com a senha para login na </w:t>
+      </w:r>
+      <w:r>
+        <w:rPr>
+          <w:sz w:val="20"/>
+        </w:rPr>
+        <w:lastRenderedPageBreak/>
+        <w:t>plataforma Web</w:t>
+      </w:r>
+    </w:p>
+    <w:p>
+      <w:pPr>
+        <w:rPr>
+          <w:sz w:val="20"/>
+        </w:rPr>
+      </w:pPr>
+      <w:r>
+        <w:rPr>
+          <w:sz w:val="20"/>
+        </w:rPr>
+        <w:tab/>
+      </w:r>
+      <w:r>
+        <w:rPr>
+          <w:sz w:val="20"/>
+        </w:rPr>
+        <w:tab/>
+      </w:r>
+      <w:r>
+        <w:rPr>
+          <w:b/>
+          <w:sz w:val="20"/>
+        </w:rPr>
+        <w:t>Saida:</w:t>
+      </w:r>
+      <w:r>
+        <w:rPr>
+          <w:sz w:val="20"/>
+        </w:rPr>
+        <w:t xml:space="preserve"> Senha Criptografada</w:t>
+      </w:r>
+    </w:p>
+    <w:p>
+      <w:pPr>
+        <w:rPr>
+          <w:sz w:val="20"/>
+        </w:rPr>
+      </w:pPr>
+    </w:p>
+    <w:p>
+      <w:pPr>
+        <w:rPr>
+          <w:sz w:val="20"/>
+        </w:rPr>
+      </w:pPr>
+    </w:p>
+    <w:p>
+      <w:pPr>
+        <w:rPr>
+          <w:sz w:val="20"/>
+        </w:rPr>
+      </w:pPr>
+    </w:p>
+    <w:p>
+      <w:pPr>
+        <w:rPr>
+          <w:sz w:val="20"/>
+        </w:rPr>
+      </w:pPr>
+    </w:p>
+    <w:p>
+      <w:pPr>
+        <w:rPr>
+          <w:sz w:val="20"/>
         </w:rPr>
       </w:pPr>
     </w:p>
@@ -4092,8 +4840,8 @@
           <w:sz w:val="32"/>
         </w:rPr>
       </w:pPr>
-      <w:bookmarkStart w:id="12" w:name="_bookmark11"/>
-      <w:bookmarkEnd w:id="12"/>
+      <w:bookmarkStart w:id="11" w:name="_bookmark11"/>
+      <w:bookmarkEnd w:id="11"/>
       <w:r>
         <w:rPr>
           <w:rFonts w:ascii="Verdana" w:hAnsi="Verdana"/>
@@ -4201,7 +4949,7 @@
               </wp:inline>
             </w:drawing>
           </mc:Choice>
-          <mc:Fallback xmlns:mv="urn:schemas-microsoft-com:mac:vml" xmlns:mo="http://schemas.microsoft.com/office/mac/office/2008/main">
+          <mc:Fallback xmlns:mo="http://schemas.microsoft.com/office/mac/office/2008/main" xmlns:mv="urn:schemas-microsoft-com:mac:vml">
             <w:pict>
               <v:group w14:anchorId="0DCA5986" id="Group_x0020_4" o:spid="_x0000_s1026" style="width:434.95pt;height:2.2pt;mso-position-horizontal-relative:char;mso-position-vertical-relative:line" coordsize="8699,44" o:gfxdata="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">
                 <v:line id="Line_x0020_5" o:spid="_x0000_s1027" style="position:absolute;visibility:visible;mso-wrap-style:square" from="0,22" to="8699,22" o:connectortype="straight" o:gfxdata="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" strokecolor="#1f487c" strokeweight="2.16pt"/>
@@ -4335,6 +5083,13 @@
                 <w:sz w:val="20"/>
               </w:rPr>
             </w:pPr>
+            <w:r>
+              <w:rPr>
+                <w:i/>
+                <w:sz w:val="20"/>
+              </w:rPr>
+              <w:t>RN01</w:t>
+            </w:r>
           </w:p>
         </w:tc>
         <w:tc>
@@ -4357,6 +5112,13 @@
                 <w:sz w:val="20"/>
               </w:rPr>
             </w:pPr>
+            <w:r>
+              <w:rPr>
+                <w:i/>
+                <w:sz w:val="20"/>
+              </w:rPr>
+              <w:t>Listar somente pacotes ativos</w:t>
+            </w:r>
           </w:p>
         </w:tc>
         <w:tc>
@@ -4385,6 +5147,13 @@
                 <w:sz w:val="20"/>
               </w:rPr>
             </w:pPr>
+            <w:r>
+              <w:rPr>
+                <w:i/>
+                <w:sz w:val="20"/>
+              </w:rPr>
+              <w:t>Os pacotes devem ser exibidos no App somente se seu status estiver definido como ”true” ou visivel</w:t>
+            </w:r>
           </w:p>
         </w:tc>
       </w:tr>
@@ -4406,6 +5175,7 @@
             <w:pPr>
               <w:pStyle w:val="TableParagraph"/>
               <w:spacing w:before="65"/>
+              <w:ind w:left="0"/>
               <w:rPr>
                 <w:i/>
                 <w:w w:val="99"/>
@@ -4456,7 +5226,7 @@
                 <w:tab w:val="left" w:pos="4073"/>
               </w:tabs>
               <w:spacing w:before="65"/>
-              <w:ind w:left="108" w:right="97"/>
+              <w:ind w:left="0" w:right="97"/>
               <w:rPr>
                 <w:i/>
                 <w:sz w:val="20"/>
@@ -4483,8 +5253,8 @@
           <w:sz w:val="24"/>
         </w:rPr>
       </w:pPr>
-      <w:bookmarkStart w:id="13" w:name="_bookmark12"/>
-      <w:bookmarkEnd w:id="13"/>
+      <w:bookmarkStart w:id="12" w:name="_bookmark12"/>
+      <w:bookmarkEnd w:id="12"/>
       <w:r>
         <w:rPr>
           <w:b/>
@@ -4632,6 +5402,12 @@
                 <w:sz w:val="20"/>
               </w:rPr>
             </w:pPr>
+            <w:r>
+              <w:rPr>
+                <w:sz w:val="20"/>
+              </w:rPr>
+              <w:t>1</w:t>
+            </w:r>
           </w:p>
         </w:tc>
         <w:tc>
@@ -4647,6 +5423,12 @@
                 <w:sz w:val="20"/>
               </w:rPr>
             </w:pPr>
+            <w:r>
+              <w:rPr>
+                <w:sz w:val="20"/>
+              </w:rPr>
+              <w:t>O dispositivel deve conter a função Wi-fi ou Plano de Dados pelo Chip SIM para acesso à internet.</w:t>
+            </w:r>
           </w:p>
         </w:tc>
       </w:tr>
@@ -4665,6 +5447,12 @@
                 <w:sz w:val="20"/>
               </w:rPr>
             </w:pPr>
+            <w:r>
+              <w:rPr>
+                <w:sz w:val="20"/>
+              </w:rPr>
+              <w:t>2</w:t>
+            </w:r>
           </w:p>
         </w:tc>
         <w:tc>
@@ -4679,6 +5467,12 @@
                 <w:sz w:val="20"/>
               </w:rPr>
             </w:pPr>
+            <w:r>
+              <w:rPr>
+                <w:sz w:val="20"/>
+              </w:rPr>
+              <w:t>Dispositivo com no minimo de 521MB de memória de RAM. (APP)</w:t>
+            </w:r>
           </w:p>
         </w:tc>
       </w:tr>
@@ -4743,8 +5537,8 @@
           <w:sz w:val="24"/>
         </w:rPr>
       </w:pPr>
-      <w:bookmarkStart w:id="14" w:name="_bookmark13"/>
-      <w:bookmarkEnd w:id="14"/>
+      <w:bookmarkStart w:id="13" w:name="_bookmark13"/>
+      <w:bookmarkEnd w:id="13"/>
       <w:r>
         <w:rPr>
           <w:b/>
@@ -4878,6 +5672,12 @@
                 <w:sz w:val="20"/>
               </w:rPr>
             </w:pPr>
+            <w:r>
+              <w:rPr>
+                <w:sz w:val="20"/>
+              </w:rPr>
+              <w:t>1</w:t>
+            </w:r>
           </w:p>
         </w:tc>
         <w:tc>
@@ -4899,6 +5699,12 @@
                 <w:sz w:val="20"/>
               </w:rPr>
             </w:pPr>
+            <w:r>
+              <w:rPr>
+                <w:sz w:val="20"/>
+              </w:rPr>
+              <w:t>O aplicativo poderá ser instalado em IOS, Android e Windows Phone.</w:t>
+            </w:r>
           </w:p>
         </w:tc>
       </w:tr>
@@ -4929,8 +5735,8 @@
           <w:sz w:val="24"/>
         </w:rPr>
       </w:pPr>
-      <w:bookmarkStart w:id="15" w:name="_bookmark14"/>
-      <w:bookmarkEnd w:id="15"/>
+      <w:bookmarkStart w:id="14" w:name="_bookmark14"/>
+      <w:bookmarkEnd w:id="14"/>
       <w:r>
         <w:rPr>
           <w:b/>
@@ -5110,6 +5916,13 @@
                 <w:sz w:val="20"/>
               </w:rPr>
             </w:pPr>
+            <w:r>
+              <w:rPr>
+                <w:i/>
+                <w:sz w:val="20"/>
+              </w:rPr>
+              <w:t>UC1</w:t>
+            </w:r>
           </w:p>
         </w:tc>
         <w:tc>
@@ -5125,6 +5938,13 @@
                 <w:sz w:val="20"/>
               </w:rPr>
             </w:pPr>
+            <w:r>
+              <w:rPr>
+                <w:i/>
+                <w:sz w:val="20"/>
+              </w:rPr>
+              <w:t>Listagem de pacote</w:t>
+            </w:r>
           </w:p>
         </w:tc>
         <w:tc>
@@ -5140,6 +5960,13 @@
                 <w:sz w:val="20"/>
               </w:rPr>
             </w:pPr>
+            <w:r>
+              <w:rPr>
+                <w:i/>
+                <w:sz w:val="20"/>
+              </w:rPr>
+              <w:t>Pacotes disponiveis e cadastros no banco ficam disponivel ao usuário</w:t>
+            </w:r>
           </w:p>
         </w:tc>
       </w:tr>
@@ -5160,6 +5987,13 @@
                 <w:sz w:val="20"/>
               </w:rPr>
             </w:pPr>
+            <w:r>
+              <w:rPr>
+                <w:i/>
+                <w:sz w:val="20"/>
+              </w:rPr>
+              <w:t>UC2</w:t>
+            </w:r>
           </w:p>
         </w:tc>
         <w:tc>
@@ -5175,6 +6009,13 @@
                 <w:sz w:val="20"/>
               </w:rPr>
             </w:pPr>
+            <w:r>
+              <w:rPr>
+                <w:i/>
+                <w:sz w:val="20"/>
+              </w:rPr>
+              <w:t>Seleção do pacote</w:t>
+            </w:r>
           </w:p>
         </w:tc>
         <w:tc>
@@ -5192,6 +6033,13 @@
                 <w:sz w:val="20"/>
               </w:rPr>
             </w:pPr>
+            <w:r>
+              <w:rPr>
+                <w:i/>
+                <w:sz w:val="20"/>
+              </w:rPr>
+              <w:t>Quando o usuário seleciona o pacote de interesse e são exibidas as informações complementares</w:t>
+            </w:r>
           </w:p>
         </w:tc>
       </w:tr>
@@ -5212,6 +6060,13 @@
                 <w:sz w:val="20"/>
               </w:rPr>
             </w:pPr>
+            <w:r>
+              <w:rPr>
+                <w:i/>
+                <w:sz w:val="20"/>
+              </w:rPr>
+              <w:t>UC3</w:t>
+            </w:r>
           </w:p>
         </w:tc>
         <w:tc>
@@ -5227,6 +6082,13 @@
                 <w:sz w:val="20"/>
               </w:rPr>
             </w:pPr>
+            <w:r>
+              <w:rPr>
+                <w:i/>
+                <w:sz w:val="20"/>
+              </w:rPr>
+              <w:t>Ligar</w:t>
+            </w:r>
           </w:p>
         </w:tc>
         <w:tc>
@@ -5244,6 +6106,13 @@
                 <w:sz w:val="20"/>
               </w:rPr>
             </w:pPr>
+            <w:r>
+              <w:rPr>
+                <w:i/>
+                <w:sz w:val="20"/>
+              </w:rPr>
+              <w:t>Usuário clica no numero de liagar para a central de atendimento</w:t>
+            </w:r>
           </w:p>
         </w:tc>
       </w:tr>
@@ -5264,6 +6133,13 @@
                 <w:sz w:val="20"/>
               </w:rPr>
             </w:pPr>
+            <w:r>
+              <w:rPr>
+                <w:i/>
+                <w:sz w:val="20"/>
+              </w:rPr>
+              <w:t>UC4</w:t>
+            </w:r>
           </w:p>
         </w:tc>
         <w:tc>
@@ -5279,6 +6155,13 @@
                 <w:sz w:val="20"/>
               </w:rPr>
             </w:pPr>
+            <w:r>
+              <w:rPr>
+                <w:i/>
+                <w:sz w:val="20"/>
+              </w:rPr>
+              <w:t xml:space="preserve">Ir para o site </w:t>
+            </w:r>
           </w:p>
         </w:tc>
         <w:tc>
@@ -5296,6 +6179,13 @@
                 <w:sz w:val="20"/>
               </w:rPr>
             </w:pPr>
+            <w:r>
+              <w:rPr>
+                <w:i/>
+                <w:sz w:val="20"/>
+              </w:rPr>
+              <w:t>Usuário é direcionado ao site da agência CodeTur</w:t>
+            </w:r>
           </w:p>
         </w:tc>
       </w:tr>
@@ -5310,11 +6200,26 @@
           <w:p>
             <w:pPr>
               <w:pStyle w:val="TableParagraph"/>
+              <w:ind w:left="0"/>
               <w:rPr>
                 <w:i/>
                 <w:sz w:val="20"/>
               </w:rPr>
             </w:pPr>
+            <w:r>
+              <w:rPr>
+                <w:i/>
+                <w:sz w:val="20"/>
+              </w:rPr>
+              <w:t xml:space="preserve"> </w:t>
+            </w:r>
+            <w:r>
+              <w:rPr>
+                <w:i/>
+                <w:sz w:val="20"/>
+              </w:rPr>
+              <w:t>UC5</w:t>
+            </w:r>
           </w:p>
         </w:tc>
         <w:tc>
@@ -5329,6 +6234,13 @@
                 <w:sz w:val="20"/>
               </w:rPr>
             </w:pPr>
+            <w:r>
+              <w:rPr>
+                <w:i/>
+                <w:sz w:val="20"/>
+              </w:rPr>
+              <w:t>Efetuar login</w:t>
+            </w:r>
           </w:p>
         </w:tc>
         <w:tc>
@@ -5351,6 +6263,13 @@
                 <w:sz w:val="20"/>
               </w:rPr>
             </w:pPr>
+            <w:r>
+              <w:rPr>
+                <w:i/>
+                <w:sz w:val="20"/>
+              </w:rPr>
+              <w:t>O administrador deve entrar na página de pacotes com o uso de um login e senha</w:t>
+            </w:r>
           </w:p>
         </w:tc>
       </w:tr>
@@ -5371,6 +6290,13 @@
                 <w:sz w:val="20"/>
               </w:rPr>
             </w:pPr>
+            <w:r>
+              <w:rPr>
+                <w:i/>
+                <w:sz w:val="20"/>
+              </w:rPr>
+              <w:t>UC6</w:t>
+            </w:r>
           </w:p>
         </w:tc>
         <w:tc>
@@ -5386,6 +6312,13 @@
                 <w:sz w:val="20"/>
               </w:rPr>
             </w:pPr>
+            <w:r>
+              <w:rPr>
+                <w:i/>
+                <w:sz w:val="20"/>
+              </w:rPr>
+              <w:t>Listar pacotes</w:t>
+            </w:r>
           </w:p>
         </w:tc>
         <w:tc>
@@ -5402,6 +6335,230 @@
                 <w:sz w:val="20"/>
               </w:rPr>
             </w:pPr>
+            <w:r>
+              <w:rPr>
+                <w:i/>
+                <w:sz w:val="20"/>
+              </w:rPr>
+              <w:t>Os pacotes são listados, estando eles ativos ou não</w:t>
+            </w:r>
+          </w:p>
+        </w:tc>
+      </w:tr>
+      <w:tr>
+        <w:trPr>
+          <w:trHeight w:val="57"/>
+        </w:trPr>
+        <w:tc>
+          <w:tcPr>
+            <w:tcW w:w="1752" w:type="dxa"/>
+          </w:tcPr>
+          <w:p>
+            <w:pPr>
+              <w:pStyle w:val="TableParagraph"/>
+              <w:spacing w:before="55"/>
+              <w:rPr>
+                <w:i/>
+                <w:sz w:val="20"/>
+              </w:rPr>
+            </w:pPr>
+            <w:r>
+              <w:rPr>
+                <w:i/>
+                <w:sz w:val="20"/>
+              </w:rPr>
+              <w:lastRenderedPageBreak/>
+              <w:t>UC7</w:t>
+            </w:r>
+          </w:p>
+        </w:tc>
+        <w:tc>
+          <w:tcPr>
+            <w:tcW w:w="2638" w:type="dxa"/>
+          </w:tcPr>
+          <w:p>
+            <w:pPr>
+              <w:pStyle w:val="TableParagraph"/>
+              <w:spacing w:before="55"/>
+              <w:rPr>
+                <w:i/>
+                <w:sz w:val="20"/>
+              </w:rPr>
+            </w:pPr>
+            <w:r>
+              <w:rPr>
+                <w:i/>
+                <w:sz w:val="20"/>
+              </w:rPr>
+              <w:t>Cadastrar Pacotes</w:t>
+            </w:r>
+          </w:p>
+        </w:tc>
+        <w:tc>
+          <w:tcPr>
+            <w:tcW w:w="4225" w:type="dxa"/>
+          </w:tcPr>
+          <w:p>
+            <w:pPr>
+              <w:pStyle w:val="TableParagraph"/>
+              <w:spacing w:before="0"/>
+              <w:ind w:right="88"/>
+              <w:rPr>
+                <w:i/>
+                <w:sz w:val="20"/>
+              </w:rPr>
+            </w:pPr>
+            <w:r>
+              <w:rPr>
+                <w:i/>
+                <w:sz w:val="20"/>
+              </w:rPr>
+              <w:t>O admin pode cadastrar novos pacotes inserindo os dados necessários para isso (titulo, preço, data, imagem, descrição, status)</w:t>
+            </w:r>
+          </w:p>
+        </w:tc>
+      </w:tr>
+      <w:tr>
+        <w:trPr>
+          <w:trHeight w:val="57"/>
+        </w:trPr>
+        <w:tc>
+          <w:tcPr>
+            <w:tcW w:w="1752" w:type="dxa"/>
+          </w:tcPr>
+          <w:p>
+            <w:pPr>
+              <w:pStyle w:val="TableParagraph"/>
+              <w:spacing w:before="55"/>
+              <w:rPr>
+                <w:i/>
+                <w:sz w:val="20"/>
+              </w:rPr>
+            </w:pPr>
+            <w:r>
+              <w:rPr>
+                <w:i/>
+                <w:sz w:val="20"/>
+              </w:rPr>
+              <w:t>UC8</w:t>
+            </w:r>
+          </w:p>
+        </w:tc>
+        <w:tc>
+          <w:tcPr>
+            <w:tcW w:w="2638" w:type="dxa"/>
+          </w:tcPr>
+          <w:p>
+            <w:pPr>
+              <w:pStyle w:val="TableParagraph"/>
+              <w:spacing w:before="55"/>
+              <w:rPr>
+                <w:i/>
+                <w:sz w:val="20"/>
+              </w:rPr>
+            </w:pPr>
+            <w:r>
+              <w:rPr>
+                <w:i/>
+                <w:sz w:val="20"/>
+              </w:rPr>
+              <w:t>Editar pacotes</w:t>
+            </w:r>
+          </w:p>
+        </w:tc>
+        <w:tc>
+          <w:tcPr>
+            <w:tcW w:w="4225" w:type="dxa"/>
+          </w:tcPr>
+          <w:p>
+            <w:pPr>
+              <w:pStyle w:val="TableParagraph"/>
+              <w:spacing w:before="0"/>
+              <w:ind w:right="88"/>
+              <w:rPr>
+                <w:i/>
+                <w:sz w:val="20"/>
+              </w:rPr>
+            </w:pPr>
+            <w:r>
+              <w:rPr>
+                <w:i/>
+                <w:sz w:val="20"/>
+              </w:rPr>
+              <w:t>O admin pode editar as informações do pacote</w:t>
+            </w:r>
+          </w:p>
+        </w:tc>
+      </w:tr>
+      <w:tr>
+        <w:trPr>
+          <w:trHeight w:val="57"/>
+        </w:trPr>
+        <w:tc>
+          <w:tcPr>
+            <w:tcW w:w="1752" w:type="dxa"/>
+          </w:tcPr>
+          <w:p>
+            <w:pPr>
+              <w:pStyle w:val="TableParagraph"/>
+              <w:spacing w:before="55"/>
+              <w:rPr>
+                <w:i/>
+                <w:sz w:val="20"/>
+              </w:rPr>
+            </w:pPr>
+            <w:r>
+              <w:rPr>
+                <w:i/>
+                <w:sz w:val="20"/>
+              </w:rPr>
+              <w:t>UC9</w:t>
+            </w:r>
+          </w:p>
+        </w:tc>
+        <w:tc>
+          <w:tcPr>
+            <w:tcW w:w="2638" w:type="dxa"/>
+          </w:tcPr>
+          <w:p>
+            <w:pPr>
+              <w:pStyle w:val="TableParagraph"/>
+              <w:spacing w:before="55"/>
+              <w:rPr>
+                <w:i/>
+                <w:sz w:val="20"/>
+              </w:rPr>
+            </w:pPr>
+            <w:r>
+              <w:rPr>
+                <w:i/>
+                <w:sz w:val="20"/>
+              </w:rPr>
+              <w:t>Trocar status</w:t>
+            </w:r>
+          </w:p>
+        </w:tc>
+        <w:tc>
+          <w:tcPr>
+            <w:tcW w:w="4225" w:type="dxa"/>
+          </w:tcPr>
+          <w:p>
+            <w:pPr>
+              <w:pStyle w:val="TableParagraph"/>
+              <w:spacing w:before="0"/>
+              <w:ind w:right="88"/>
+              <w:rPr>
+                <w:i/>
+                <w:sz w:val="20"/>
+              </w:rPr>
+            </w:pPr>
+            <w:r>
+              <w:rPr>
+                <w:i/>
+                <w:sz w:val="20"/>
+              </w:rPr>
+              <w:t>O admin pode alterar o status do pacote entre “ativo” e “desativo”</w:t>
+            </w:r>
           </w:p>
         </w:tc>
       </w:tr>
@@ -5458,8 +6615,8 @@
           <w:sz w:val="24"/>
         </w:rPr>
       </w:pPr>
-      <w:bookmarkStart w:id="16" w:name="_bookmark15"/>
-      <w:bookmarkEnd w:id="16"/>
+      <w:bookmarkStart w:id="15" w:name="_bookmark15"/>
+      <w:bookmarkEnd w:id="15"/>
       <w:r>
         <w:rPr>
           <w:b/>
@@ -5497,6 +6654,35 @@
           <w:cols w:space="720"/>
         </w:sectPr>
       </w:pPr>
+      <w:r>
+        <w:rPr>
+          <w:sz w:val="24"/>
+        </w:rPr>
+        <w:pict w14:anchorId="5B404D32">
+          <v:shapetype id="_x0000_t75" coordsize="21600,21600" o:spt="75" o:preferrelative="t" path="m@4@5l@4@11@9@11@9@5xe" filled="f" stroked="f">
+            <v:stroke joinstyle="miter"/>
+            <v:formulas>
+              <v:f eqn="if lineDrawn pixelLineWidth 0"/>
+              <v:f eqn="sum @0 1 0"/>
+              <v:f eqn="sum 0 0 @1"/>
+              <v:f eqn="prod @2 1 2"/>
+              <v:f eqn="prod @3 21600 pixelWidth"/>
+              <v:f eqn="prod @3 21600 pixelHeight"/>
+              <v:f eqn="sum @0 0 1"/>
+              <v:f eqn="prod @6 1 2"/>
+              <v:f eqn="prod @7 21600 pixelWidth"/>
+              <v:f eqn="sum @8 21600 0"/>
+              <v:f eqn="prod @7 21600 pixelHeight"/>
+              <v:f eqn="sum @10 21600 0"/>
+            </v:formulas>
+            <v:path o:extrusionok="f" gradientshapeok="t" o:connecttype="rect"/>
+            <o:lock v:ext="edit" aspectratio="t"/>
+          </v:shapetype>
+          <v:shape id="_x0000_i1026" type="#_x0000_t75" style="width:225.6pt;height:311.4pt">
+            <v:imagedata r:id="rId11" o:title="Diagrama__Classes"/>
+          </v:shape>
+        </w:pict>
+      </w:r>
     </w:p>
     <w:p>
       <w:pPr>
@@ -5526,8 +6712,8 @@
           <w:sz w:val="24"/>
         </w:rPr>
       </w:pPr>
-      <w:bookmarkStart w:id="17" w:name="_bookmark16"/>
-      <w:bookmarkEnd w:id="17"/>
+      <w:bookmarkStart w:id="16" w:name="_bookmark16"/>
+      <w:bookmarkEnd w:id="16"/>
       <w:r>
         <w:rPr>
           <w:b/>
@@ -5579,6 +6765,7 @@
         <w:rPr>
           <w:rFonts w:ascii="Tahoma"/>
           <w:sz w:val="12"/>
+          <w:u w:val="single"/>
         </w:rPr>
         <w:sectPr>
           <w:pgSz w:w="12240" w:h="15840"/>
@@ -5586,6 +6773,19 @@
           <w:cols w:space="720"/>
         </w:sectPr>
       </w:pPr>
+      <w:r>
+        <w:rPr>
+          <w:rFonts w:ascii="Tahoma"/>
+          <w:sz w:val="12"/>
+        </w:rPr>
+        <w:pict w14:anchorId="7DD7ED06">
+          <v:shape id="_x0000_i1028" type="#_x0000_t75" style="width:225.6pt;height:311.4pt">
+            <v:imagedata r:id="rId11" o:title="Diagrama__Classes"/>
+          </v:shape>
+        </w:pict>
+      </w:r>
+      <w:bookmarkStart w:id="17" w:name="_GoBack"/>
+      <w:bookmarkEnd w:id="17"/>
     </w:p>
     <w:p>
       <w:pPr>
@@ -5725,7 +6925,7 @@
               </wp:inline>
             </w:drawing>
           </mc:Choice>
-          <mc:Fallback xmlns:mv="urn:schemas-microsoft-com:mac:vml" xmlns:mo="http://schemas.microsoft.com/office/mac/office/2008/main">
+          <mc:Fallback xmlns:mo="http://schemas.microsoft.com/office/mac/office/2008/main" xmlns:mv="urn:schemas-microsoft-com:mac:vml">
             <w:pict>
               <v:group w14:anchorId="1E8281ED" id="Group_x0020_2" o:spid="_x0000_s1026" style="width:434.95pt;height:2.2pt;mso-position-horizontal-relative:char;mso-position-vertical-relative:line" coordsize="8699,44" o:gfxdata="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">
                 <v:line id="Line_x0020_3" o:spid="_x0000_s1027" style="position:absolute;visibility:visible;mso-wrap-style:square" from="0,22" to="8699,22" o:connectortype="straight" o:gfxdata="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" strokecolor="#1f487c" strokeweight="2.16pt"/>
@@ -5993,7 +7193,7 @@
     </w:tbl>
     <w:p/>
     <w:sectPr>
-      <w:headerReference w:type="default" r:id="rId11"/>
+      <w:headerReference w:type="default" r:id="rId12"/>
       <w:pgSz w:w="12240" w:h="15840"/>
       <w:pgMar w:top="1880" w:right="1380" w:bottom="1020" w:left="1660" w:header="914" w:footer="836" w:gutter="0"/>
       <w:cols w:space="720"/>
@@ -6248,7 +7448,7 @@
             </wp:anchor>
           </w:drawing>
         </mc:Choice>
-        <mc:Fallback xmlns:mv="urn:schemas-microsoft-com:mac:vml" xmlns:mo="http://schemas.microsoft.com/office/mac/office/2008/main">
+        <mc:Fallback xmlns:mo="http://schemas.microsoft.com/office/mac/office/2008/main" xmlns:mv="urn:schemas-microsoft-com:mac:vml">
           <w:pict>
             <v:group w14:anchorId="08E30FF0" id="Group_x0020_23" o:spid="_x0000_s1026" style="position:absolute;margin-left:90pt;margin-top:736.15pt;width:492.1pt;height:.5pt;z-index:-252368896;mso-position-horizontal-relative:page;mso-position-vertical-relative:page" coordorigin="1800,14724" coordsize="9842,10" o:gfxdata="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">
               <v:line id="Line_x0020_28" o:spid="_x0000_s1027" style="position:absolute;visibility:visible;mso-wrap-style:square" from="1800,14728" to="5737,14728" o:connectortype="straight" o:gfxdata="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" strokeweight="6095emu"/>
@@ -6357,13 +7557,13 @@
             </wp:anchor>
           </w:drawing>
         </mc:Choice>
-        <mc:Fallback xmlns:mv="urn:schemas-microsoft-com:mac:vml" xmlns:mo="http://schemas.microsoft.com/office/mac/office/2008/main">
+        <mc:Fallback>
           <w:pict>
-            <v:shapetype w14:anchorId="729B4932" id="_x0000_t202" coordsize="21600,21600" o:spt="202" path="m0,0l0,21600,21600,21600,21600,0xe">
+            <v:shapetype w14:anchorId="729B4932" id="_x0000_t202" coordsize="21600,21600" o:spt="202" path="m,l,21600r21600,l21600,xe">
               <v:stroke joinstyle="miter"/>
               <v:path gradientshapeok="t" o:connecttype="rect"/>
             </v:shapetype>
-            <v:shape id="Text_x0020_Box_x0020_22" o:spid="_x0000_s1028" type="#_x0000_t202" style="position:absolute;margin-left:94.4pt;margin-top:735.7pt;width:172.95pt;height:11.8pt;z-index:-252367872;visibility:visible;mso-wrap-style:square;mso-width-percent:0;mso-height-percent:0;mso-wrap-distance-left:9pt;mso-wrap-distance-top:0;mso-wrap-distance-right:9pt;mso-wrap-distance-bottom:0;mso-position-horizontal:absolute;mso-position-horizontal-relative:page;mso-position-vertical:absolute;mso-position-vertical-relative:page;mso-width-percent:0;mso-height-percent:0;mso-width-relative:page;mso-height-relative:page;v-text-anchor:top" o:gfxdata="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" filled="f" stroked="f">
+            <v:shape id="Text Box 22" o:spid="_x0000_s1028" type="#_x0000_t202" style="position:absolute;margin-left:94.4pt;margin-top:735.7pt;width:172.95pt;height:11.8pt;z-index:-252367872;visibility:visible;mso-wrap-style:square;mso-width-percent:0;mso-height-percent:0;mso-wrap-distance-left:9pt;mso-wrap-distance-top:0;mso-wrap-distance-right:9pt;mso-wrap-distance-bottom:0;mso-position-horizontal:absolute;mso-position-horizontal-relative:page;mso-position-vertical:absolute;mso-position-vertical-relative:page;mso-width-percent:0;mso-height-percent:0;mso-width-relative:page;mso-height-relative:page;v-text-anchor:top" o:gfxdata="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" filled="f" stroked="f">
               <v:textbox inset="0,0,0,0">
                 <w:txbxContent>
                   <w:p>
@@ -6483,7 +7683,7 @@
                               <w:noProof/>
                               <w:sz w:val="16"/>
                             </w:rPr>
-                            <w:t>12</w:t>
+                            <w:t>13</w:t>
                           </w:r>
                           <w:r>
                             <w:fldChar w:fldCharType="end"/>
@@ -6514,11 +7714,7 @@
         </mc:Choice>
         <mc:Fallback>
           <w:pict>
-            <v:shapetype w14:anchorId="4A5408C3" id="_x0000_t202" coordsize="21600,21600" o:spt="202" path="m,l,21600r21600,l21600,xe">
-              <v:stroke joinstyle="miter"/>
-              <v:path gradientshapeok="t" o:connecttype="rect"/>
-            </v:shapetype>
-            <v:shape id="Text Box 21" o:spid="_x0000_s1029" type="#_x0000_t202" style="position:absolute;margin-left:510.5pt;margin-top:735.7pt;width:67.2pt;height:11.8pt;z-index:-252366848;visibility:visible;mso-wrap-style:square;mso-width-percent:0;mso-height-percent:0;mso-wrap-distance-left:9pt;mso-wrap-distance-top:0;mso-wrap-distance-right:9pt;mso-wrap-distance-bottom:0;mso-position-horizontal:absolute;mso-position-horizontal-relative:page;mso-position-vertical:absolute;mso-position-vertical-relative:page;mso-width-percent:0;mso-height-percent:0;mso-width-relative:page;mso-height-relative:page;v-text-anchor:top" o:gfxdata="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" filled="f" stroked="f">
+            <v:shape w14:anchorId="4A5408C3" id="Text Box 21" o:spid="_x0000_s1029" type="#_x0000_t202" style="position:absolute;margin-left:510.5pt;margin-top:735.7pt;width:67.2pt;height:11.8pt;z-index:-252366848;visibility:visible;mso-wrap-style:square;mso-width-percent:0;mso-height-percent:0;mso-wrap-distance-left:9pt;mso-wrap-distance-top:0;mso-wrap-distance-right:9pt;mso-wrap-distance-bottom:0;mso-position-horizontal:absolute;mso-position-horizontal-relative:page;mso-position-vertical:absolute;mso-position-vertical-relative:page;mso-width-percent:0;mso-height-percent:0;mso-width-relative:page;mso-height-relative:page;v-text-anchor:top" o:gfxdata="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" filled="f" stroked="f">
               <v:textbox inset="0,0,0,0">
                 <w:txbxContent>
                   <w:p>
@@ -6552,7 +7748,7 @@
                         <w:noProof/>
                         <w:sz w:val="16"/>
                       </w:rPr>
-                      <w:t>12</w:t>
+                      <w:t>13</w:t>
                     </w:r>
                     <w:r>
                       <w:fldChar w:fldCharType="end"/>
@@ -6727,13 +7923,13 @@
             </wp:anchor>
           </w:drawing>
         </mc:Choice>
-        <mc:Fallback xmlns:mv="urn:schemas-microsoft-com:mac:vml" xmlns:mo="http://schemas.microsoft.com/office/mac/office/2008/main">
+        <mc:Fallback>
           <w:pict>
-            <v:shapetype w14:anchorId="115A9CC2" id="_x0000_t202" coordsize="21600,21600" o:spt="202" path="m0,0l0,21600,21600,21600,21600,0xe">
+            <v:shapetype w14:anchorId="115A9CC2" id="_x0000_t202" coordsize="21600,21600" o:spt="202" path="m,l,21600r21600,l21600,xe">
               <v:stroke joinstyle="miter"/>
               <v:path gradientshapeok="t" o:connecttype="rect"/>
             </v:shapetype>
-            <v:shape id="Text_x0020_Box_x0020_29" o:spid="_x0000_s1026" type="#_x0000_t202" style="position:absolute;margin-left:464.55pt;margin-top:45.2pt;width:50.1pt;height:11.8pt;z-index:-252370944;visibility:visible;mso-wrap-style:square;mso-width-percent:0;mso-height-percent:0;mso-wrap-distance-left:9pt;mso-wrap-distance-top:0;mso-wrap-distance-right:9pt;mso-wrap-distance-bottom:0;mso-position-horizontal:absolute;mso-position-horizontal-relative:page;mso-position-vertical:absolute;mso-position-vertical-relative:page;mso-width-percent:0;mso-height-percent:0;mso-width-relative:page;mso-height-relative:page;v-text-anchor:top" o:gfxdata="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" filled="f" stroked="f">
+            <v:shape id="Text Box 29" o:spid="_x0000_s1026" type="#_x0000_t202" style="position:absolute;margin-left:464.55pt;margin-top:45.2pt;width:50.1pt;height:11.8pt;z-index:-252370944;visibility:visible;mso-wrap-style:square;mso-width-percent:0;mso-height-percent:0;mso-wrap-distance-left:9pt;mso-wrap-distance-top:0;mso-wrap-distance-right:9pt;mso-wrap-distance-bottom:0;mso-position-horizontal:absolute;mso-position-horizontal-relative:page;mso-position-vertical:absolute;mso-position-vertical-relative:page;mso-width-percent:0;mso-height-percent:0;mso-width-relative:page;mso-height-relative:page;v-text-anchor:top" o:gfxdata="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" filled="f" stroked="f">
               <v:textbox inset="0,0,0,0">
                 <w:txbxContent>
                   <w:p>
@@ -6940,7 +8136,7 @@
             </wp:anchor>
           </w:drawing>
         </mc:Choice>
-        <mc:Fallback xmlns:mv="urn:schemas-microsoft-com:mac:vml" xmlns:mo="http://schemas.microsoft.com/office/mac/office/2008/main">
+        <mc:Fallback xmlns:mo="http://schemas.microsoft.com/office/mac/office/2008/main" xmlns:mv="urn:schemas-microsoft-com:mac:vml">
           <w:pict>
             <v:group w14:anchorId="7E3E339B" id="Group_x0020_31" o:spid="_x0000_s1026" style="position:absolute;margin-left:90pt;margin-top:45.7pt;width:432.1pt;height:.5pt;z-index:-252372992;mso-position-horizontal-relative:page;mso-position-vertical-relative:page" coordorigin="1800,914" coordsize="8642,10" o:gfxdata="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">
               <v:line id="Line_x0020_34" o:spid="_x0000_s1027" style="position:absolute;visibility:visible;mso-wrap-style:square" from="1800,919" to="6121,919" o:connectortype="straight" o:gfxdata="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" strokeweight=".48pt"/>
@@ -7047,9 +8243,9 @@
             </wp:anchor>
           </w:drawing>
         </mc:Choice>
-        <mc:Fallback xmlns:mv="urn:schemas-microsoft-com:mac:vml" xmlns:mo="http://schemas.microsoft.com/office/mac/office/2008/main">
+        <mc:Fallback>
           <w:pict>
-            <v:shape w14:anchorId="153FF713" id="Text_x0020_Box_x0020_30" o:spid="_x0000_s1027" type="#_x0000_t202" style="position:absolute;margin-left:94.4pt;margin-top:45.25pt;width:104.45pt;height:11.8pt;z-index:-252371968;visibility:visible;mso-wrap-style:square;mso-width-percent:0;mso-height-percent:0;mso-wrap-distance-left:9pt;mso-wrap-distance-top:0;mso-wrap-distance-right:9pt;mso-wrap-distance-bottom:0;mso-position-horizontal:absolute;mso-position-horizontal-relative:page;mso-position-vertical:absolute;mso-position-vertical-relative:page;mso-width-percent:0;mso-height-percent:0;mso-width-relative:page;mso-height-relative:page;v-text-anchor:top" o:gfxdata="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" filled="f" stroked="f">
+            <v:shape w14:anchorId="153FF713" id="Text Box 30" o:spid="_x0000_s1027" type="#_x0000_t202" style="position:absolute;margin-left:94.4pt;margin-top:45.25pt;width:104.45pt;height:11.8pt;z-index:-252371968;visibility:visible;mso-wrap-style:square;mso-width-percent:0;mso-height-percent:0;mso-wrap-distance-left:9pt;mso-wrap-distance-top:0;mso-wrap-distance-right:9pt;mso-wrap-distance-bottom:0;mso-position-horizontal:absolute;mso-position-horizontal-relative:page;mso-position-vertical:absolute;mso-position-vertical-relative:page;mso-width-percent:0;mso-height-percent:0;mso-width-relative:page;mso-height-relative:page;v-text-anchor:top" o:gfxdata="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" filled="f" stroked="f">
               <v:textbox inset="0,0,0,0">
                 <w:txbxContent>
                   <w:p>
@@ -7237,7 +8433,7 @@
             </wp:anchor>
           </w:drawing>
         </mc:Choice>
-        <mc:Fallback xmlns:mv="urn:schemas-microsoft-com:mac:vml" xmlns:mo="http://schemas.microsoft.com/office/mac/office/2008/main">
+        <mc:Fallback xmlns:mo="http://schemas.microsoft.com/office/mac/office/2008/main" xmlns:mv="urn:schemas-microsoft-com:mac:vml">
           <w:pict>
             <v:group w14:anchorId="393C8AB8" id="Group_x0020_17" o:spid="_x0000_s1026" style="position:absolute;margin-left:90pt;margin-top:45.7pt;width:432.1pt;height:.5pt;z-index:-252365824;mso-position-horizontal-relative:page;mso-position-vertical-relative:page" coordorigin="1800,914" coordsize="8642,10" o:gfxdata="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">
               <v:line id="Line_x0020_20" o:spid="_x0000_s1027" style="position:absolute;visibility:visible;mso-wrap-style:square" from="1800,919" to="6121,919" o:connectortype="straight" o:gfxdata="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" strokeweight=".48pt"/>
@@ -7344,13 +8540,13 @@
             </wp:anchor>
           </w:drawing>
         </mc:Choice>
-        <mc:Fallback xmlns:mv="urn:schemas-microsoft-com:mac:vml" xmlns:mo="http://schemas.microsoft.com/office/mac/office/2008/main">
+        <mc:Fallback>
           <w:pict>
-            <v:shapetype w14:anchorId="153A3FAE" id="_x0000_t202" coordsize="21600,21600" o:spt="202" path="m0,0l0,21600,21600,21600,21600,0xe">
+            <v:shapetype w14:anchorId="153A3FAE" id="_x0000_t202" coordsize="21600,21600" o:spt="202" path="m,l,21600r21600,l21600,xe">
               <v:stroke joinstyle="miter"/>
               <v:path gradientshapeok="t" o:connecttype="rect"/>
             </v:shapetype>
-            <v:shape id="Text_x0020_Box_x0020_16" o:spid="_x0000_s1030" type="#_x0000_t202" style="position:absolute;margin-left:94.4pt;margin-top:45.25pt;width:104.45pt;height:11.8pt;z-index:-252364800;visibility:visible;mso-wrap-style:square;mso-width-percent:0;mso-height-percent:0;mso-wrap-distance-left:9pt;mso-wrap-distance-top:0;mso-wrap-distance-right:9pt;mso-wrap-distance-bottom:0;mso-position-horizontal:absolute;mso-position-horizontal-relative:page;mso-position-vertical:absolute;mso-position-vertical-relative:page;mso-width-percent:0;mso-height-percent:0;mso-width-relative:page;mso-height-relative:page;v-text-anchor:top" o:gfxdata="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" filled="f" stroked="f">
+            <v:shape id="Text Box 16" o:spid="_x0000_s1030" type="#_x0000_t202" style="position:absolute;margin-left:94.4pt;margin-top:45.25pt;width:104.45pt;height:11.8pt;z-index:-252364800;visibility:visible;mso-wrap-style:square;mso-width-percent:0;mso-height-percent:0;mso-wrap-distance-left:9pt;mso-wrap-distance-top:0;mso-wrap-distance-right:9pt;mso-wrap-distance-bottom:0;mso-position-horizontal:absolute;mso-position-horizontal-relative:page;mso-position-vertical:absolute;mso-position-vertical-relative:page;mso-width-percent:0;mso-height-percent:0;mso-width-relative:page;mso-height-relative:page;v-text-anchor:top" o:gfxdata="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" filled="f" stroked="f">
               <v:textbox inset="0,0,0,0">
                 <w:txbxContent>
                   <w:p>
@@ -7489,9 +8685,9 @@
             </wp:anchor>
           </w:drawing>
         </mc:Choice>
-        <mc:Fallback xmlns:mv="urn:schemas-microsoft-com:mac:vml" xmlns:mo="http://schemas.microsoft.com/office/mac/office/2008/main">
+        <mc:Fallback>
           <w:pict>
-            <v:shape w14:anchorId="76A9B4EC" id="Text_x0020_Box_x0020_15" o:spid="_x0000_s1031" type="#_x0000_t202" style="position:absolute;margin-left:467.7pt;margin-top:45.25pt;width:50.1pt;height:11.8pt;z-index:-252363776;visibility:visible;mso-wrap-style:square;mso-width-percent:0;mso-height-percent:0;mso-wrap-distance-left:9pt;mso-wrap-distance-top:0;mso-wrap-distance-right:9pt;mso-wrap-distance-bottom:0;mso-position-horizontal:absolute;mso-position-horizontal-relative:page;mso-position-vertical:absolute;mso-position-vertical-relative:page;mso-width-percent:0;mso-height-percent:0;mso-width-relative:page;mso-height-relative:page;v-text-anchor:top" o:gfxdata="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" filled="f" stroked="f">
+            <v:shape w14:anchorId="76A9B4EC" id="Text Box 15" o:spid="_x0000_s1031" type="#_x0000_t202" style="position:absolute;margin-left:467.7pt;margin-top:45.25pt;width:50.1pt;height:11.8pt;z-index:-252363776;visibility:visible;mso-wrap-style:square;mso-width-percent:0;mso-height-percent:0;mso-wrap-distance-left:9pt;mso-wrap-distance-top:0;mso-wrap-distance-right:9pt;mso-wrap-distance-bottom:0;mso-position-horizontal:absolute;mso-position-horizontal-relative:page;mso-position-vertical:absolute;mso-position-vertical-relative:page;mso-width-percent:0;mso-height-percent:0;mso-width-relative:page;mso-height-relative:page;v-text-anchor:top" o:gfxdata="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" filled="f" stroked="f">
               <v:textbox inset="0,0,0,0">
                 <w:txbxContent>
                   <w:p>
@@ -7697,7 +8893,7 @@
             </wp:anchor>
           </w:drawing>
         </mc:Choice>
-        <mc:Fallback xmlns:mv="urn:schemas-microsoft-com:mac:vml" xmlns:mo="http://schemas.microsoft.com/office/mac/office/2008/main">
+        <mc:Fallback xmlns:mo="http://schemas.microsoft.com/office/mac/office/2008/main" xmlns:mv="urn:schemas-microsoft-com:mac:vml">
           <w:pict>
             <v:group w14:anchorId="42D8B6BB" id="Group_x0020_11" o:spid="_x0000_s1026" style="position:absolute;margin-left:90pt;margin-top:45.7pt;width:432.1pt;height:.5pt;z-index:-252362752;mso-position-horizontal-relative:page;mso-position-vertical-relative:page" coordorigin="1800,914" coordsize="8642,10" o:gfxdata="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">
               <v:line id="Line_x0020_14" o:spid="_x0000_s1027" style="position:absolute;visibility:visible;mso-wrap-style:square" from="1800,919" to="6121,919" o:connectortype="straight" o:gfxdata="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" strokeweight=".48pt"/>
@@ -7804,13 +9000,13 @@
             </wp:anchor>
           </w:drawing>
         </mc:Choice>
-        <mc:Fallback xmlns:mv="urn:schemas-microsoft-com:mac:vml" xmlns:mo="http://schemas.microsoft.com/office/mac/office/2008/main">
+        <mc:Fallback>
           <w:pict>
-            <v:shapetype w14:anchorId="6AE3C3A9" id="_x0000_t202" coordsize="21600,21600" o:spt="202" path="m0,0l0,21600,21600,21600,21600,0xe">
+            <v:shapetype w14:anchorId="6AE3C3A9" id="_x0000_t202" coordsize="21600,21600" o:spt="202" path="m,l,21600r21600,l21600,xe">
               <v:stroke joinstyle="miter"/>
               <v:path gradientshapeok="t" o:connecttype="rect"/>
             </v:shapetype>
-            <v:shape id="Text_x0020_Box_x0020_10" o:spid="_x0000_s1032" type="#_x0000_t202" style="position:absolute;margin-left:94.4pt;margin-top:45.25pt;width:104.45pt;height:11.8pt;z-index:-252361728;visibility:visible;mso-wrap-style:square;mso-width-percent:0;mso-height-percent:0;mso-wrap-distance-left:9pt;mso-wrap-distance-top:0;mso-wrap-distance-right:9pt;mso-wrap-distance-bottom:0;mso-position-horizontal:absolute;mso-position-horizontal-relative:page;mso-position-vertical:absolute;mso-position-vertical-relative:page;mso-width-percent:0;mso-height-percent:0;mso-width-relative:page;mso-height-relative:page;v-text-anchor:top" o:gfxdata="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" filled="f" stroked="f">
+            <v:shape id="Text Box 10" o:spid="_x0000_s1032" type="#_x0000_t202" style="position:absolute;margin-left:94.4pt;margin-top:45.25pt;width:104.45pt;height:11.8pt;z-index:-252361728;visibility:visible;mso-wrap-style:square;mso-width-percent:0;mso-height-percent:0;mso-wrap-distance-left:9pt;mso-wrap-distance-top:0;mso-wrap-distance-right:9pt;mso-wrap-distance-bottom:0;mso-position-horizontal:absolute;mso-position-horizontal-relative:page;mso-position-vertical:absolute;mso-position-vertical-relative:page;mso-width-percent:0;mso-height-percent:0;mso-width-relative:page;mso-height-relative:page;v-text-anchor:top" o:gfxdata="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" filled="f" stroked="f">
               <v:textbox inset="0,0,0,0">
                 <w:txbxContent>
                   <w:p>
@@ -7931,9 +9127,9 @@
             </wp:anchor>
           </w:drawing>
         </mc:Choice>
-        <mc:Fallback xmlns:mv="urn:schemas-microsoft-com:mac:vml" xmlns:mo="http://schemas.microsoft.com/office/mac/office/2008/main">
+        <mc:Fallback>
           <w:pict>
-            <v:shape w14:anchorId="3ED60A74" id="Text_x0020_Box_x0020_9" o:spid="_x0000_s1033" type="#_x0000_t202" style="position:absolute;margin-left:467.7pt;margin-top:45.25pt;width:50.1pt;height:11.8pt;z-index:-252360704;visibility:visible;mso-wrap-style:square;mso-width-percent:0;mso-height-percent:0;mso-wrap-distance-left:9pt;mso-wrap-distance-top:0;mso-wrap-distance-right:9pt;mso-wrap-distance-bottom:0;mso-position-horizontal:absolute;mso-position-horizontal-relative:page;mso-position-vertical:absolute;mso-position-vertical-relative:page;mso-width-percent:0;mso-height-percent:0;mso-width-relative:page;mso-height-relative:page;v-text-anchor:top" o:gfxdata="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" filled="f" stroked="f">
+            <v:shape w14:anchorId="3ED60A74" id="Text Box 9" o:spid="_x0000_s1033" type="#_x0000_t202" style="position:absolute;margin-left:467.7pt;margin-top:45.25pt;width:50.1pt;height:11.8pt;z-index:-252360704;visibility:visible;mso-wrap-style:square;mso-width-percent:0;mso-height-percent:0;mso-wrap-distance-left:9pt;mso-wrap-distance-top:0;mso-wrap-distance-right:9pt;mso-wrap-distance-bottom:0;mso-position-horizontal:absolute;mso-position-horizontal-relative:page;mso-position-vertical:absolute;mso-position-vertical-relative:page;mso-width-percent:0;mso-height-percent:0;mso-width-relative:page;mso-height-relative:page;v-text-anchor:top" o:gfxdata="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" filled="f" stroked="f">
               <v:textbox inset="0,0,0,0">
                 <w:txbxContent>
                   <w:p>
@@ -8121,7 +9317,7 @@
             </wp:anchor>
           </w:drawing>
         </mc:Choice>
-        <mc:Fallback xmlns:mv="urn:schemas-microsoft-com:mac:vml" xmlns:mo="http://schemas.microsoft.com/office/mac/office/2008/main">
+        <mc:Fallback xmlns:mo="http://schemas.microsoft.com/office/mac/office/2008/main" xmlns:mv="urn:schemas-microsoft-com:mac:vml">
           <w:pict>
             <v:group w14:anchorId="7D7BB678" id="Group_x0020_5" o:spid="_x0000_s1026" style="position:absolute;margin-left:90pt;margin-top:45.7pt;width:432.1pt;height:.5pt;z-index:-252359680;mso-position-horizontal-relative:page;mso-position-vertical-relative:page" coordorigin="1800,914" coordsize="8642,10" o:gfxdata="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">
               <v:line id="Line_x0020_8" o:spid="_x0000_s1027" style="position:absolute;visibility:visible;mso-wrap-style:square" from="1800,919" to="6121,919" o:connectortype="straight" o:gfxdata="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" strokeweight=".48pt"/>
@@ -8201,7 +9397,7 @@
             </wp:anchor>
           </w:drawing>
         </mc:Choice>
-        <mc:Fallback xmlns:mv="urn:schemas-microsoft-com:mac:vml" xmlns:mo="http://schemas.microsoft.com/office/mac/office/2008/main">
+        <mc:Fallback xmlns:mo="http://schemas.microsoft.com/office/mac/office/2008/main" xmlns:mv="urn:schemas-microsoft-com:mac:vml">
           <w:pict>
             <v:line w14:anchorId="3182681E" id="Line_x0020_4" o:spid="_x0000_s1026" style="position:absolute;z-index:-252358656;visibility:visible;mso-wrap-style:square;mso-width-percent:0;mso-height-percent:0;mso-wrap-distance-left:9pt;mso-wrap-distance-top:0;mso-wrap-distance-right:9pt;mso-wrap-distance-bottom:0;mso-position-horizontal:absolute;mso-position-horizontal-relative:page;mso-position-vertical:absolute;mso-position-vertical-relative:page;mso-width-percent:0;mso-height-percent:0;mso-width-relative:page;mso-height-relative:page" from="88.55pt,93.6pt" to="523.5pt,93.6pt" o:gfxdata="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" strokecolor="#1f487c" strokeweight="2.16pt">
               <w10:wrap anchorx="page" anchory="page"/>
@@ -8305,13 +9501,13 @@
             </wp:anchor>
           </w:drawing>
         </mc:Choice>
-        <mc:Fallback xmlns:mv="urn:schemas-microsoft-com:mac:vml" xmlns:mo="http://schemas.microsoft.com/office/mac/office/2008/main">
+        <mc:Fallback>
           <w:pict>
-            <v:shapetype w14:anchorId="7F690561" id="_x0000_t202" coordsize="21600,21600" o:spt="202" path="m0,0l0,21600,21600,21600,21600,0xe">
+            <v:shapetype w14:anchorId="7F690561" id="_x0000_t202" coordsize="21600,21600" o:spt="202" path="m,l,21600r21600,l21600,xe">
               <v:stroke joinstyle="miter"/>
               <v:path gradientshapeok="t" o:connecttype="rect"/>
             </v:shapetype>
-            <v:shape id="Text_x0020_Box_x0020_3" o:spid="_x0000_s1034" type="#_x0000_t202" style="position:absolute;margin-left:94.4pt;margin-top:45.25pt;width:104.45pt;height:11.8pt;z-index:-252357632;visibility:visible;mso-wrap-style:square;mso-width-percent:0;mso-height-percent:0;mso-wrap-distance-left:9pt;mso-wrap-distance-top:0;mso-wrap-distance-right:9pt;mso-wrap-distance-bottom:0;mso-position-horizontal:absolute;mso-position-horizontal-relative:page;mso-position-vertical:absolute;mso-position-vertical-relative:page;mso-width-percent:0;mso-height-percent:0;mso-width-relative:page;mso-height-relative:page;v-text-anchor:top" o:gfxdata="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" filled="f" stroked="f">
+            <v:shape id="Text Box 3" o:spid="_x0000_s1034" type="#_x0000_t202" style="position:absolute;margin-left:94.4pt;margin-top:45.25pt;width:104.45pt;height:11.8pt;z-index:-252357632;visibility:visible;mso-wrap-style:square;mso-width-percent:0;mso-height-percent:0;mso-wrap-distance-left:9pt;mso-wrap-distance-top:0;mso-wrap-distance-right:9pt;mso-wrap-distance-bottom:0;mso-position-horizontal:absolute;mso-position-horizontal-relative:page;mso-position-vertical:absolute;mso-position-vertical-relative:page;mso-width-percent:0;mso-height-percent:0;mso-width-relative:page;mso-height-relative:page;v-text-anchor:top" o:gfxdata="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" filled="f" stroked="f">
               <v:textbox inset="0,0,0,0">
                 <w:txbxContent>
                   <w:p>
@@ -8438,9 +9634,9 @@
             </wp:anchor>
           </w:drawing>
         </mc:Choice>
-        <mc:Fallback xmlns:mv="urn:schemas-microsoft-com:mac:vml" xmlns:mo="http://schemas.microsoft.com/office/mac/office/2008/main">
+        <mc:Fallback>
           <w:pict>
-            <v:shape w14:anchorId="7B005BB6" id="Text_x0020_Box_x0020_2" o:spid="_x0000_s1035" type="#_x0000_t202" style="position:absolute;margin-left:467.7pt;margin-top:45.25pt;width:50.1pt;height:11.8pt;z-index:-252356608;visibility:visible;mso-wrap-style:square;mso-width-percent:0;mso-height-percent:0;mso-wrap-distance-left:9pt;mso-wrap-distance-top:0;mso-wrap-distance-right:9pt;mso-wrap-distance-bottom:0;mso-position-horizontal:absolute;mso-position-horizontal-relative:page;mso-position-vertical:absolute;mso-position-vertical-relative:page;mso-width-percent:0;mso-height-percent:0;mso-width-relative:page;mso-height-relative:page;v-text-anchor:top" o:gfxdata="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" filled="f" stroked="f">
+            <v:shape w14:anchorId="7B005BB6" id="Text Box 2" o:spid="_x0000_s1035" type="#_x0000_t202" style="position:absolute;margin-left:467.7pt;margin-top:45.25pt;width:50.1pt;height:11.8pt;z-index:-252356608;visibility:visible;mso-wrap-style:square;mso-width-percent:0;mso-height-percent:0;mso-wrap-distance-left:9pt;mso-wrap-distance-top:0;mso-wrap-distance-right:9pt;mso-wrap-distance-bottom:0;mso-position-horizontal:absolute;mso-position-horizontal-relative:page;mso-position-vertical:absolute;mso-position-vertical-relative:page;mso-width-percent:0;mso-height-percent:0;mso-width-relative:page;mso-height-relative:page;v-text-anchor:top" o:gfxdata="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" filled="f" stroked="f">
               <v:textbox inset="0,0,0,0">
                 <w:txbxContent>
                   <w:p>
@@ -8587,9 +9783,9 @@
             </wp:anchor>
           </w:drawing>
         </mc:Choice>
-        <mc:Fallback xmlns:mv="urn:schemas-microsoft-com:mac:vml" xmlns:mo="http://schemas.microsoft.com/office/mac/office/2008/main">
+        <mc:Fallback>
           <w:pict>
-            <v:shape w14:anchorId="57CB5086" id="Text_x0020_Box_x0020_1" o:spid="_x0000_s1036" type="#_x0000_t202" style="position:absolute;margin-left:89pt;margin-top:71.15pt;width:118.2pt;height:21.4pt;z-index:-252355584;visibility:visible;mso-wrap-style:square;mso-width-percent:0;mso-height-percent:0;mso-wrap-distance-left:9pt;mso-wrap-distance-top:0;mso-wrap-distance-right:9pt;mso-wrap-distance-bottom:0;mso-position-horizontal:absolute;mso-position-horizontal-relative:page;mso-position-vertical:absolute;mso-position-vertical-relative:page;mso-width-percent:0;mso-height-percent:0;mso-width-relative:page;mso-height-relative:page;v-text-anchor:top" o:gfxdata="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" filled="f" stroked="f">
+            <v:shape w14:anchorId="57CB5086" id="Text Box 1" o:spid="_x0000_s1036" type="#_x0000_t202" style="position:absolute;margin-left:89pt;margin-top:71.15pt;width:118.2pt;height:21.4pt;z-index:-252355584;visibility:visible;mso-wrap-style:square;mso-width-percent:0;mso-height-percent:0;mso-wrap-distance-left:9pt;mso-wrap-distance-top:0;mso-wrap-distance-right:9pt;mso-wrap-distance-bottom:0;mso-position-horizontal:absolute;mso-position-horizontal-relative:page;mso-position-vertical:absolute;mso-position-vertical-relative:page;mso-width-percent:0;mso-height-percent:0;mso-width-relative:page;mso-height-relative:page;v-text-anchor:top" o:gfxdata="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" filled="f" stroked="f">
               <v:textbox inset="0,0,0,0">
                 <w:txbxContent>
                   <w:p>
@@ -8642,6 +9838,119 @@
 <file path=word/numbering.xml><?xml version="1.0" encoding="utf-8"?>
 <w:numbering xmlns:wpc="http://schemas.microsoft.com/office/word/2010/wordprocessingCanvas" xmlns:cx="http://schemas.microsoft.com/office/drawing/2014/chartex" xmlns:mc="http://schemas.openxmlformats.org/markup-compatibility/2006" xmlns:o="urn:schemas-microsoft-com:office:office" xmlns:r="http://schemas.openxmlformats.org/officeDocument/2006/relationships" xmlns:m="http://schemas.openxmlformats.org/officeDocument/2006/math" xmlns:v="urn:schemas-microsoft-com:vml" xmlns:wp14="http://schemas.microsoft.com/office/word/2010/wordprocessingDrawing" xmlns:wp="http://schemas.openxmlformats.org/drawingml/2006/wordprocessingDrawing" xmlns:w10="urn:schemas-microsoft-com:office:word" xmlns:w="http://schemas.openxmlformats.org/wordprocessingml/2006/main" xmlns:w14="http://schemas.microsoft.com/office/word/2010/wordml" xmlns:w15="http://schemas.microsoft.com/office/word/2012/wordml" xmlns:w16se="http://schemas.microsoft.com/office/word/2015/wordml/symex" xmlns:wpg="http://schemas.microsoft.com/office/word/2010/wordprocessingGroup" xmlns:wpi="http://schemas.microsoft.com/office/word/2010/wordprocessingInk" xmlns:wne="http://schemas.microsoft.com/office/word/2006/wordml" xmlns:wps="http://schemas.microsoft.com/office/word/2010/wordprocessingShape" mc:Ignorable="w14 w15 w16se wp14">
   <w:abstractNum w:abstractNumId="0" w15:restartNumberingAfterBreak="0">
+    <w:nsid w:val="107B01B8"/>
+    <w:multiLevelType w:val="hybridMultilevel"/>
+    <w:tmpl w:val="1AF0D5AC"/>
+    <w:lvl w:ilvl="0" w:tplc="04160001">
+      <w:start w:val="1"/>
+      <w:numFmt w:val="bullet"/>
+      <w:lvlText w:val=""/>
+      <w:lvlJc w:val="left"/>
+      <w:pPr>
+        <w:ind w:left="1440" w:hanging="360"/>
+      </w:pPr>
+      <w:rPr>
+        <w:rFonts w:ascii="Symbol" w:hAnsi="Symbol" w:hint="default"/>
+      </w:rPr>
+    </w:lvl>
+    <w:lvl w:ilvl="1" w:tplc="04160003">
+      <w:start w:val="1"/>
+      <w:numFmt w:val="bullet"/>
+      <w:lvlText w:val="o"/>
+      <w:lvlJc w:val="left"/>
+      <w:pPr>
+        <w:ind w:left="2160" w:hanging="360"/>
+      </w:pPr>
+      <w:rPr>
+        <w:rFonts w:ascii="Courier New" w:hAnsi="Courier New" w:cs="Courier New" w:hint="default"/>
+      </w:rPr>
+    </w:lvl>
+    <w:lvl w:ilvl="2" w:tplc="04160005" w:tentative="1">
+      <w:start w:val="1"/>
+      <w:numFmt w:val="bullet"/>
+      <w:lvlText w:val=""/>
+      <w:lvlJc w:val="left"/>
+      <w:pPr>
+        <w:ind w:left="2880" w:hanging="360"/>
+      </w:pPr>
+      <w:rPr>
+        <w:rFonts w:ascii="Wingdings" w:hAnsi="Wingdings" w:hint="default"/>
+      </w:rPr>
+    </w:lvl>
+    <w:lvl w:ilvl="3" w:tplc="04160001" w:tentative="1">
+      <w:start w:val="1"/>
+      <w:numFmt w:val="bullet"/>
+      <w:lvlText w:val=""/>
+      <w:lvlJc w:val="left"/>
+      <w:pPr>
+        <w:ind w:left="3600" w:hanging="360"/>
+      </w:pPr>
+      <w:rPr>
+        <w:rFonts w:ascii="Symbol" w:hAnsi="Symbol" w:hint="default"/>
+      </w:rPr>
+    </w:lvl>
+    <w:lvl w:ilvl="4" w:tplc="04160003" w:tentative="1">
+      <w:start w:val="1"/>
+      <w:numFmt w:val="bullet"/>
+      <w:lvlText w:val="o"/>
+      <w:lvlJc w:val="left"/>
+      <w:pPr>
+        <w:ind w:left="4320" w:hanging="360"/>
+      </w:pPr>
+      <w:rPr>
+        <w:rFonts w:ascii="Courier New" w:hAnsi="Courier New" w:cs="Courier New" w:hint="default"/>
+      </w:rPr>
+    </w:lvl>
+    <w:lvl w:ilvl="5" w:tplc="04160005" w:tentative="1">
+      <w:start w:val="1"/>
+      <w:numFmt w:val="bullet"/>
+      <w:lvlText w:val=""/>
+      <w:lvlJc w:val="left"/>
+      <w:pPr>
+        <w:ind w:left="5040" w:hanging="360"/>
+      </w:pPr>
+      <w:rPr>
+        <w:rFonts w:ascii="Wingdings" w:hAnsi="Wingdings" w:hint="default"/>
+      </w:rPr>
+    </w:lvl>
+    <w:lvl w:ilvl="6" w:tplc="04160001" w:tentative="1">
+      <w:start w:val="1"/>
+      <w:numFmt w:val="bullet"/>
+      <w:lvlText w:val=""/>
+      <w:lvlJc w:val="left"/>
+      <w:pPr>
+        <w:ind w:left="5760" w:hanging="360"/>
+      </w:pPr>
+      <w:rPr>
+        <w:rFonts w:ascii="Symbol" w:hAnsi="Symbol" w:hint="default"/>
+      </w:rPr>
+    </w:lvl>
+    <w:lvl w:ilvl="7" w:tplc="04160003" w:tentative="1">
+      <w:start w:val="1"/>
+      <w:numFmt w:val="bullet"/>
+      <w:lvlText w:val="o"/>
+      <w:lvlJc w:val="left"/>
+      <w:pPr>
+        <w:ind w:left="6480" w:hanging="360"/>
+      </w:pPr>
+      <w:rPr>
+        <w:rFonts w:ascii="Courier New" w:hAnsi="Courier New" w:cs="Courier New" w:hint="default"/>
+      </w:rPr>
+    </w:lvl>
+    <w:lvl w:ilvl="8" w:tplc="04160005" w:tentative="1">
+      <w:start w:val="1"/>
+      <w:numFmt w:val="bullet"/>
+      <w:lvlText w:val=""/>
+      <w:lvlJc w:val="left"/>
+      <w:pPr>
+        <w:ind w:left="7200" w:hanging="360"/>
+      </w:pPr>
+      <w:rPr>
+        <w:rFonts w:ascii="Wingdings" w:hAnsi="Wingdings" w:hint="default"/>
+      </w:rPr>
+    </w:lvl>
+  </w:abstractNum>
+  <w:abstractNum w:abstractNumId="1" w15:restartNumberingAfterBreak="0">
     <w:nsid w:val="597653F3"/>
     <w:multiLevelType w:val="multilevel"/>
     <w:tmpl w:val="96DE5972"/>
@@ -8769,7 +10078,7 @@
       </w:rPr>
     </w:lvl>
   </w:abstractNum>
-  <w:abstractNum w:abstractNumId="1" w15:restartNumberingAfterBreak="0">
+  <w:abstractNum w:abstractNumId="2" w15:restartNumberingAfterBreak="0">
     <w:nsid w:val="68A7279A"/>
     <w:multiLevelType w:val="multilevel"/>
     <w:tmpl w:val="C64E33D8"/>
@@ -8901,11 +10210,130 @@
       </w:rPr>
     </w:lvl>
   </w:abstractNum>
+  <w:abstractNum w:abstractNumId="3" w15:restartNumberingAfterBreak="0">
+    <w:nsid w:val="73391EA9"/>
+    <w:multiLevelType w:val="hybridMultilevel"/>
+    <w:tmpl w:val="D0584D2C"/>
+    <w:lvl w:ilvl="0" w:tplc="04160001">
+      <w:start w:val="1"/>
+      <w:numFmt w:val="bullet"/>
+      <w:lvlText w:val=""/>
+      <w:lvlJc w:val="left"/>
+      <w:pPr>
+        <w:ind w:left="1440" w:hanging="360"/>
+      </w:pPr>
+      <w:rPr>
+        <w:rFonts w:ascii="Symbol" w:hAnsi="Symbol" w:hint="default"/>
+      </w:rPr>
+    </w:lvl>
+    <w:lvl w:ilvl="1" w:tplc="04160001">
+      <w:start w:val="1"/>
+      <w:numFmt w:val="bullet"/>
+      <w:lvlText w:val=""/>
+      <w:lvlJc w:val="left"/>
+      <w:pPr>
+        <w:ind w:left="2160" w:hanging="360"/>
+      </w:pPr>
+      <w:rPr>
+        <w:rFonts w:ascii="Symbol" w:hAnsi="Symbol" w:hint="default"/>
+      </w:rPr>
+    </w:lvl>
+    <w:lvl w:ilvl="2" w:tplc="04160005" w:tentative="1">
+      <w:start w:val="1"/>
+      <w:numFmt w:val="bullet"/>
+      <w:lvlText w:val=""/>
+      <w:lvlJc w:val="left"/>
+      <w:pPr>
+        <w:ind w:left="2880" w:hanging="360"/>
+      </w:pPr>
+      <w:rPr>
+        <w:rFonts w:ascii="Wingdings" w:hAnsi="Wingdings" w:hint="default"/>
+      </w:rPr>
+    </w:lvl>
+    <w:lvl w:ilvl="3" w:tplc="04160001" w:tentative="1">
+      <w:start w:val="1"/>
+      <w:numFmt w:val="bullet"/>
+      <w:lvlText w:val=""/>
+      <w:lvlJc w:val="left"/>
+      <w:pPr>
+        <w:ind w:left="3600" w:hanging="360"/>
+      </w:pPr>
+      <w:rPr>
+        <w:rFonts w:ascii="Symbol" w:hAnsi="Symbol" w:hint="default"/>
+      </w:rPr>
+    </w:lvl>
+    <w:lvl w:ilvl="4" w:tplc="04160003" w:tentative="1">
+      <w:start w:val="1"/>
+      <w:numFmt w:val="bullet"/>
+      <w:lvlText w:val="o"/>
+      <w:lvlJc w:val="left"/>
+      <w:pPr>
+        <w:ind w:left="4320" w:hanging="360"/>
+      </w:pPr>
+      <w:rPr>
+        <w:rFonts w:ascii="Courier New" w:hAnsi="Courier New" w:cs="Courier New" w:hint="default"/>
+      </w:rPr>
+    </w:lvl>
+    <w:lvl w:ilvl="5" w:tplc="04160005" w:tentative="1">
+      <w:start w:val="1"/>
+      <w:numFmt w:val="bullet"/>
+      <w:lvlText w:val=""/>
+      <w:lvlJc w:val="left"/>
+      <w:pPr>
+        <w:ind w:left="5040" w:hanging="360"/>
+      </w:pPr>
+      <w:rPr>
+        <w:rFonts w:ascii="Wingdings" w:hAnsi="Wingdings" w:hint="default"/>
+      </w:rPr>
+    </w:lvl>
+    <w:lvl w:ilvl="6" w:tplc="04160001" w:tentative="1">
+      <w:start w:val="1"/>
+      <w:numFmt w:val="bullet"/>
+      <w:lvlText w:val=""/>
+      <w:lvlJc w:val="left"/>
+      <w:pPr>
+        <w:ind w:left="5760" w:hanging="360"/>
+      </w:pPr>
+      <w:rPr>
+        <w:rFonts w:ascii="Symbol" w:hAnsi="Symbol" w:hint="default"/>
+      </w:rPr>
+    </w:lvl>
+    <w:lvl w:ilvl="7" w:tplc="04160003" w:tentative="1">
+      <w:start w:val="1"/>
+      <w:numFmt w:val="bullet"/>
+      <w:lvlText w:val="o"/>
+      <w:lvlJc w:val="left"/>
+      <w:pPr>
+        <w:ind w:left="6480" w:hanging="360"/>
+      </w:pPr>
+      <w:rPr>
+        <w:rFonts w:ascii="Courier New" w:hAnsi="Courier New" w:cs="Courier New" w:hint="default"/>
+      </w:rPr>
+    </w:lvl>
+    <w:lvl w:ilvl="8" w:tplc="04160005" w:tentative="1">
+      <w:start w:val="1"/>
+      <w:numFmt w:val="bullet"/>
+      <w:lvlText w:val=""/>
+      <w:lvlJc w:val="left"/>
+      <w:pPr>
+        <w:ind w:left="7200" w:hanging="360"/>
+      </w:pPr>
+      <w:rPr>
+        <w:rFonts w:ascii="Wingdings" w:hAnsi="Wingdings" w:hint="default"/>
+      </w:rPr>
+    </w:lvl>
+  </w:abstractNum>
   <w:num w:numId="1">
+    <w:abstractNumId w:val="2"/>
+  </w:num>
+  <w:num w:numId="2">
     <w:abstractNumId w:val="1"/>
   </w:num>
-  <w:num w:numId="2">
+  <w:num w:numId="3">
     <w:abstractNumId w:val="0"/>
+  </w:num>
+  <w:num w:numId="4">
+    <w:abstractNumId w:val="3"/>
   </w:num>
 </w:numbering>
 </file>

</xml_diff>